<commit_message>
Merge trunk -> s100
</commit_message>
<xml_diff>
--- a/branches/s100/Doc/Source/RomWBW Architecture.docx
+++ b/branches/s100/Doc/Source/RomWBW Architecture.docx
@@ -14,7 +14,6 @@
           <w:docPartUnique/>
         </w:docPartObj>
       </w:sdtPr>
-      <w:sdtEndPr/>
       <w:sdtContent>
         <w:tbl>
           <w:tblPr>
@@ -70,13 +69,23 @@
                         <w:szCs w:val="72"/>
                       </w:rPr>
                     </w:pPr>
+                    <w:proofErr w:type="spellStart"/>
                     <w:r>
                       <w:rPr>
                         <w:rFonts w:asciiTheme="majorHAnsi" w:eastAsiaTheme="majorEastAsia" w:hAnsiTheme="majorHAnsi" w:cstheme="majorBidi"/>
                         <w:sz w:val="72"/>
                         <w:szCs w:val="72"/>
                       </w:rPr>
-                      <w:t>RomWBW Architecture</w:t>
+                      <w:t>RomWBW</w:t>
+                    </w:r>
+                    <w:proofErr w:type="spellEnd"/>
+                    <w:r>
+                      <w:rPr>
+                        <w:rFonts w:asciiTheme="majorHAnsi" w:eastAsiaTheme="majorEastAsia" w:hAnsiTheme="majorHAnsi" w:cstheme="majorBidi"/>
+                        <w:sz w:val="72"/>
+                        <w:szCs w:val="72"/>
+                      </w:rPr>
+                      <w:t xml:space="preserve"> Architecture</w:t>
                     </w:r>
                   </w:p>
                 </w:tc>
@@ -84,31 +93,30 @@
             </w:sdt>
           </w:tr>
           <w:tr>
-            <w:sdt>
-              <w:sdtPr>
-                <w:rPr>
-                  <w:sz w:val="40"/>
-                  <w:szCs w:val="40"/>
-                </w:rPr>
-                <w:alias w:val="Subtitle"/>
-                <w:id w:val="13553153"/>
-                <w:dataBinding w:prefixMappings="xmlns:ns0='http://schemas.openxmlformats.org/package/2006/metadata/core-properties' xmlns:ns1='http://purl.org/dc/elements/1.1/'" w:xpath="/ns0:coreProperties[1]/ns1:subject[1]" w:storeItemID="{6C3C8BC8-F283-45AE-878A-BAB7291924A1}"/>
-                <w:text/>
-              </w:sdtPr>
-              <w:sdtEndPr/>
-              <w:sdtContent>
-                <w:tc>
-                  <w:tcPr>
-                    <w:tcW w:w="0" w:type="auto"/>
-                  </w:tcPr>
-                  <w:p>
-                    <w:pPr>
-                      <w:pStyle w:val="NoSpacing"/>
-                      <w:rPr>
-                        <w:sz w:val="40"/>
-                        <w:szCs w:val="40"/>
-                      </w:rPr>
-                    </w:pPr>
+            <w:tc>
+              <w:tcPr>
+                <w:tcW w:w="0" w:type="auto"/>
+              </w:tcPr>
+              <w:p>
+                <w:pPr>
+                  <w:pStyle w:val="NoSpacing"/>
+                  <w:rPr>
+                    <w:sz w:val="40"/>
+                    <w:szCs w:val="40"/>
+                  </w:rPr>
+                </w:pPr>
+                <w:sdt>
+                  <w:sdtPr>
+                    <w:rPr>
+                      <w:sz w:val="40"/>
+                      <w:szCs w:val="40"/>
+                    </w:rPr>
+                    <w:alias w:val="Subtitle"/>
+                    <w:id w:val="13553153"/>
+                    <w:dataBinding w:prefixMappings="xmlns:ns0='http://schemas.openxmlformats.org/package/2006/metadata/core-properties' xmlns:ns1='http://purl.org/dc/elements/1.1/'" w:xpath="/ns0:coreProperties[1]/ns1:subject[1]" w:storeItemID="{6C3C8BC8-F283-45AE-878A-BAB7291924A1}"/>
+                    <w:text/>
+                  </w:sdtPr>
+                  <w:sdtContent>
                     <w:r>
                       <w:rPr>
                         <w:sz w:val="40"/>
@@ -116,10 +124,33 @@
                       </w:rPr>
                       <w:t>N8VEM Project</w:t>
                     </w:r>
-                  </w:p>
-                </w:tc>
-              </w:sdtContent>
-            </w:sdt>
+                  </w:sdtContent>
+                </w:sdt>
+                <w:r>
+                  <w:rPr>
+                    <w:sz w:val="40"/>
+                    <w:szCs w:val="40"/>
+                  </w:rPr>
+                  <w:br/>
+                </w:r>
+                <w:proofErr w:type="spellStart"/>
+                <w:r>
+                  <w:rPr>
+                    <w:sz w:val="40"/>
+                    <w:szCs w:val="40"/>
+                  </w:rPr>
+                  <w:t>RomWBW</w:t>
+                </w:r>
+                <w:proofErr w:type="spellEnd"/>
+                <w:r>
+                  <w:rPr>
+                    <w:sz w:val="40"/>
+                    <w:szCs w:val="40"/>
+                  </w:rPr>
+                  <w:t xml:space="preserve"> Version 2.5</w:t>
+                </w:r>
+              </w:p>
+            </w:tc>
           </w:tr>
           <w:tr>
             <w:tc>
@@ -161,7 +192,7 @@
                     <w:sz w:val="28"/>
                     <w:szCs w:val="28"/>
                   </w:rPr>
-                  <w:t>December 1, 2012</w:t>
+                  <w:t>March 18, 2013</w:t>
                 </w:r>
                 <w:r>
                   <w:rPr>
@@ -185,12 +216,12 @@
               <w:szCs w:val="28"/>
             </w:rPr>
           </w:pPr>
-          <w:bookmarkStart w:id="0" w:name="_GoBack"/>
-          <w:bookmarkEnd w:id="0"/>
           <w:r>
             <w:br w:type="page"/>
           </w:r>
         </w:p>
+        <w:bookmarkStart w:id="0" w:name="_GoBack" w:displacedByCustomXml="next"/>
+        <w:bookmarkEnd w:id="0" w:displacedByCustomXml="next"/>
       </w:sdtContent>
     </w:sdt>
     <w:sdt>
@@ -244,13 +275,13 @@
           <w:r>
             <w:fldChar w:fldCharType="separate"/>
           </w:r>
-          <w:hyperlink w:anchor="_Toc340760373" w:history="1">
+          <w:hyperlink w:anchor="_Toc351401683" w:history="1">
             <w:r>
               <w:rPr>
                 <w:rStyle w:val="Hyperlink"/>
                 <w:noProof/>
               </w:rPr>
-              <w:t>Background</w:t>
+              <w:t>Overview</w:t>
             </w:r>
             <w:r>
               <w:rPr>
@@ -271,7 +302,7 @@
                 <w:noProof/>
                 <w:webHidden/>
               </w:rPr>
-              <w:instrText xml:space="preserve"> PAGEREF _Toc340760373 \h </w:instrText>
+              <w:instrText xml:space="preserve"> PAGEREF _Toc351401683 \h </w:instrText>
             </w:r>
             <w:r>
               <w:rPr>
@@ -313,13 +344,13 @@
               <w:noProof/>
             </w:rPr>
           </w:pPr>
-          <w:hyperlink w:anchor="_Toc340760374" w:history="1">
+          <w:hyperlink w:anchor="_Toc351401684" w:history="1">
             <w:r>
               <w:rPr>
                 <w:rStyle w:val="Hyperlink"/>
                 <w:noProof/>
               </w:rPr>
-              <w:t>General Design Strategy</w:t>
+              <w:t>Background</w:t>
             </w:r>
             <w:r>
               <w:rPr>
@@ -340,7 +371,7 @@
                 <w:noProof/>
                 <w:webHidden/>
               </w:rPr>
-              <w:instrText xml:space="preserve"> PAGEREF _Toc340760374 \h </w:instrText>
+              <w:instrText xml:space="preserve"> PAGEREF _Toc351401684 \h </w:instrText>
             </w:r>
             <w:r>
               <w:rPr>
@@ -382,13 +413,13 @@
               <w:noProof/>
             </w:rPr>
           </w:pPr>
-          <w:hyperlink w:anchor="_Toc340760375" w:history="1">
+          <w:hyperlink w:anchor="_Toc351401685" w:history="1">
             <w:r>
               <w:rPr>
                 <w:rStyle w:val="Hyperlink"/>
                 <w:noProof/>
               </w:rPr>
-              <w:t>Runtime Memory Layout</w:t>
+              <w:t>General Design Strategy</w:t>
             </w:r>
             <w:r>
               <w:rPr>
@@ -409,7 +440,7 @@
                 <w:noProof/>
                 <w:webHidden/>
               </w:rPr>
-              <w:instrText xml:space="preserve"> PAGEREF _Toc340760375 \h </w:instrText>
+              <w:instrText xml:space="preserve"> PAGEREF _Toc351401685 \h </w:instrText>
             </w:r>
             <w:r>
               <w:rPr>
@@ -451,13 +482,13 @@
               <w:noProof/>
             </w:rPr>
           </w:pPr>
-          <w:hyperlink w:anchor="_Toc340760376" w:history="1">
+          <w:hyperlink w:anchor="_Toc351401686" w:history="1">
             <w:r>
               <w:rPr>
                 <w:rStyle w:val="Hyperlink"/>
                 <w:noProof/>
               </w:rPr>
-              <w:t>System Boot Process</w:t>
+              <w:t>Runtime Memory Layout</w:t>
             </w:r>
             <w:r>
               <w:rPr>
@@ -478,7 +509,7 @@
                 <w:noProof/>
                 <w:webHidden/>
               </w:rPr>
-              <w:instrText xml:space="preserve"> PAGEREF _Toc340760376 \h </w:instrText>
+              <w:instrText xml:space="preserve"> PAGEREF _Toc351401686 \h </w:instrText>
             </w:r>
             <w:r>
               <w:rPr>
@@ -520,13 +551,13 @@
               <w:noProof/>
             </w:rPr>
           </w:pPr>
-          <w:hyperlink w:anchor="_Toc340760377" w:history="1">
+          <w:hyperlink w:anchor="_Toc351401687" w:history="1">
             <w:r>
               <w:rPr>
                 <w:rStyle w:val="Hyperlink"/>
                 <w:noProof/>
               </w:rPr>
-              <w:t>Notes</w:t>
+              <w:t>System Boot Process</w:t>
             </w:r>
             <w:r>
               <w:rPr>
@@ -547,7 +578,7 @@
                 <w:noProof/>
                 <w:webHidden/>
               </w:rPr>
-              <w:instrText xml:space="preserve"> PAGEREF _Toc340760377 \h </w:instrText>
+              <w:instrText xml:space="preserve"> PAGEREF _Toc351401687 \h </w:instrText>
             </w:r>
             <w:r>
               <w:rPr>
@@ -589,13 +620,13 @@
               <w:noProof/>
             </w:rPr>
           </w:pPr>
-          <w:hyperlink w:anchor="_Toc340760378" w:history="1">
+          <w:hyperlink w:anchor="_Toc351401688" w:history="1">
             <w:r>
               <w:rPr>
                 <w:rStyle w:val="Hyperlink"/>
                 <w:noProof/>
               </w:rPr>
-              <w:t>Driver Model</w:t>
+              <w:t>Notes</w:t>
             </w:r>
             <w:r>
               <w:rPr>
@@ -616,7 +647,7 @@
                 <w:noProof/>
                 <w:webHidden/>
               </w:rPr>
-              <w:instrText xml:space="preserve"> PAGEREF _Toc340760378 \h </w:instrText>
+              <w:instrText xml:space="preserve"> PAGEREF _Toc351401688 \h </w:instrText>
             </w:r>
             <w:r>
               <w:rPr>
@@ -636,7 +667,7 @@
                 <w:noProof/>
                 <w:webHidden/>
               </w:rPr>
-              <w:t>4</w:t>
+              <w:t>5</w:t>
             </w:r>
             <w:r>
               <w:rPr>
@@ -658,13 +689,13 @@
               <w:noProof/>
             </w:rPr>
           </w:pPr>
-          <w:hyperlink w:anchor="_Toc340760379" w:history="1">
+          <w:hyperlink w:anchor="_Toc351401689" w:history="1">
             <w:r>
               <w:rPr>
                 <w:rStyle w:val="Hyperlink"/>
                 <w:noProof/>
               </w:rPr>
-              <w:t>Character / Emulation / Video Services</w:t>
+              <w:t>Driver Model</w:t>
             </w:r>
             <w:r>
               <w:rPr>
@@ -685,7 +716,7 @@
                 <w:noProof/>
                 <w:webHidden/>
               </w:rPr>
-              <w:instrText xml:space="preserve"> PAGEREF _Toc340760379 \h </w:instrText>
+              <w:instrText xml:space="preserve"> PAGEREF _Toc351401689 \h </w:instrText>
             </w:r>
             <w:r>
               <w:rPr>
@@ -727,13 +758,13 @@
               <w:noProof/>
             </w:rPr>
           </w:pPr>
-          <w:hyperlink w:anchor="_Toc340760380" w:history="1">
+          <w:hyperlink w:anchor="_Toc351401690" w:history="1">
             <w:r>
               <w:rPr>
                 <w:rStyle w:val="Hyperlink"/>
                 <w:noProof/>
               </w:rPr>
-              <w:t>HBIOS Reference</w:t>
+              <w:t>Character / Emulation / Video Services</w:t>
             </w:r>
             <w:r>
               <w:rPr>
@@ -754,7 +785,7 @@
                 <w:noProof/>
                 <w:webHidden/>
               </w:rPr>
-              <w:instrText xml:space="preserve"> PAGEREF _Toc340760380 \h </w:instrText>
+              <w:instrText xml:space="preserve"> PAGEREF _Toc351401690 \h </w:instrText>
             </w:r>
             <w:r>
               <w:rPr>
@@ -774,7 +805,76 @@
                 <w:noProof/>
                 <w:webHidden/>
               </w:rPr>
-              <w:t>6</w:t>
+              <w:t>5</w:t>
+            </w:r>
+            <w:r>
+              <w:rPr>
+                <w:noProof/>
+                <w:webHidden/>
+              </w:rPr>
+              <w:fldChar w:fldCharType="end"/>
+            </w:r>
+          </w:hyperlink>
+        </w:p>
+        <w:p>
+          <w:pPr>
+            <w:pStyle w:val="TOC1"/>
+            <w:tabs>
+              <w:tab w:val="right" w:leader="dot" w:pos="9350"/>
+            </w:tabs>
+            <w:rPr>
+              <w:rFonts w:eastAsiaTheme="minorEastAsia"/>
+              <w:noProof/>
+            </w:rPr>
+          </w:pPr>
+          <w:hyperlink w:anchor="_Toc351401691" w:history="1">
+            <w:r>
+              <w:rPr>
+                <w:rStyle w:val="Hyperlink"/>
+                <w:noProof/>
+              </w:rPr>
+              <w:t>HBIOS Reference</w:t>
+            </w:r>
+            <w:r>
+              <w:rPr>
+                <w:noProof/>
+                <w:webHidden/>
+              </w:rPr>
+              <w:tab/>
+            </w:r>
+            <w:r>
+              <w:rPr>
+                <w:noProof/>
+                <w:webHidden/>
+              </w:rPr>
+              <w:fldChar w:fldCharType="begin"/>
+            </w:r>
+            <w:r>
+              <w:rPr>
+                <w:noProof/>
+                <w:webHidden/>
+              </w:rPr>
+              <w:instrText xml:space="preserve"> PAGEREF _Toc351401691 \h </w:instrText>
+            </w:r>
+            <w:r>
+              <w:rPr>
+                <w:noProof/>
+                <w:webHidden/>
+              </w:rPr>
+            </w:r>
+            <w:r>
+              <w:rPr>
+                <w:noProof/>
+                <w:webHidden/>
+              </w:rPr>
+              <w:fldChar w:fldCharType="separate"/>
+            </w:r>
+            <w:r>
+              <w:rPr>
+                <w:noProof/>
+                <w:webHidden/>
+              </w:rPr>
+              <w:t>7</w:t>
             </w:r>
             <w:r>
               <w:rPr>
@@ -796,7 +896,7 @@
               <w:noProof/>
             </w:rPr>
           </w:pPr>
-          <w:hyperlink w:anchor="_Toc340760381" w:history="1">
+          <w:hyperlink w:anchor="_Toc351401692" w:history="1">
             <w:r>
               <w:rPr>
                 <w:rStyle w:val="Hyperlink"/>
@@ -823,7 +923,7 @@
                 <w:noProof/>
                 <w:webHidden/>
               </w:rPr>
-              <w:instrText xml:space="preserve"> PAGEREF _Toc340760381 \h </w:instrText>
+              <w:instrText xml:space="preserve"> PAGEREF _Toc351401692 \h </w:instrText>
             </w:r>
             <w:r>
               <w:rPr>
@@ -843,7 +943,7 @@
                 <w:noProof/>
                 <w:webHidden/>
               </w:rPr>
-              <w:t>6</w:t>
+              <w:t>7</w:t>
             </w:r>
             <w:r>
               <w:rPr>
@@ -865,7 +965,7 @@
               <w:noProof/>
             </w:rPr>
           </w:pPr>
-          <w:hyperlink w:anchor="_Toc340760382" w:history="1">
+          <w:hyperlink w:anchor="_Toc351401693" w:history="1">
             <w:r>
               <w:rPr>
                 <w:rStyle w:val="Hyperlink"/>
@@ -892,7 +992,7 @@
                 <w:noProof/>
                 <w:webHidden/>
               </w:rPr>
-              <w:instrText xml:space="preserve"> PAGEREF _Toc340760382 \h </w:instrText>
+              <w:instrText xml:space="preserve"> PAGEREF _Toc351401693 \h </w:instrText>
             </w:r>
             <w:r>
               <w:rPr>
@@ -912,7 +1012,7 @@
                 <w:noProof/>
                 <w:webHidden/>
               </w:rPr>
-              <w:t>7</w:t>
+              <w:t>8</w:t>
             </w:r>
             <w:r>
               <w:rPr>
@@ -934,7 +1034,7 @@
               <w:noProof/>
             </w:rPr>
           </w:pPr>
-          <w:hyperlink w:anchor="_Toc340760383" w:history="1">
+          <w:hyperlink w:anchor="_Toc351401694" w:history="1">
             <w:r>
               <w:rPr>
                 <w:rStyle w:val="Hyperlink"/>
@@ -961,7 +1061,7 @@
                 <w:noProof/>
                 <w:webHidden/>
               </w:rPr>
-              <w:instrText xml:space="preserve"> PAGEREF _Toc340760383 \h </w:instrText>
+              <w:instrText xml:space="preserve"> PAGEREF _Toc351401694 \h </w:instrText>
             </w:r>
             <w:r>
               <w:rPr>
@@ -981,7 +1081,7 @@
                 <w:noProof/>
                 <w:webHidden/>
               </w:rPr>
-              <w:t>8</w:t>
+              <w:t>9</w:t>
             </w:r>
             <w:r>
               <w:rPr>
@@ -1003,7 +1103,7 @@
               <w:noProof/>
             </w:rPr>
           </w:pPr>
-          <w:hyperlink w:anchor="_Toc340760384" w:history="1">
+          <w:hyperlink w:anchor="_Toc351401695" w:history="1">
             <w:r>
               <w:rPr>
                 <w:rStyle w:val="Hyperlink"/>
@@ -1030,7 +1130,7 @@
                 <w:noProof/>
                 <w:webHidden/>
               </w:rPr>
-              <w:instrText xml:space="preserve"> PAGEREF _Toc340760384 \h </w:instrText>
+              <w:instrText xml:space="preserve"> PAGEREF _Toc351401695 \h </w:instrText>
             </w:r>
             <w:r>
               <w:rPr>
@@ -1050,7 +1150,7 @@
                 <w:noProof/>
                 <w:webHidden/>
               </w:rPr>
-              <w:t>10</w:t>
+              <w:t>11</w:t>
             </w:r>
             <w:r>
               <w:rPr>
@@ -1072,7 +1172,7 @@
               <w:noProof/>
             </w:rPr>
           </w:pPr>
-          <w:hyperlink w:anchor="_Toc340760385" w:history="1">
+          <w:hyperlink w:anchor="_Toc351401696" w:history="1">
             <w:r>
               <w:rPr>
                 <w:rStyle w:val="Hyperlink"/>
@@ -1099,7 +1199,7 @@
                 <w:noProof/>
                 <w:webHidden/>
               </w:rPr>
-              <w:instrText xml:space="preserve"> PAGEREF _Toc340760385 \h </w:instrText>
+              <w:instrText xml:space="preserve"> PAGEREF _Toc351401696 \h </w:instrText>
             </w:r>
             <w:r>
               <w:rPr>
@@ -1119,7 +1219,7 @@
                 <w:noProof/>
                 <w:webHidden/>
               </w:rPr>
-              <w:t>13</w:t>
+              <w:t>14</w:t>
             </w:r>
             <w:r>
               <w:rPr>
@@ -1141,7 +1241,7 @@
               <w:noProof/>
             </w:rPr>
           </w:pPr>
-          <w:hyperlink w:anchor="_Toc340760386" w:history="1">
+          <w:hyperlink w:anchor="_Toc351401697" w:history="1">
             <w:r>
               <w:rPr>
                 <w:rStyle w:val="Hyperlink"/>
@@ -1168,7 +1268,7 @@
                 <w:noProof/>
                 <w:webHidden/>
               </w:rPr>
-              <w:instrText xml:space="preserve"> PAGEREF _Toc340760386 \h </w:instrText>
+              <w:instrText xml:space="preserve"> PAGEREF _Toc351401697 \h </w:instrText>
             </w:r>
             <w:r>
               <w:rPr>
@@ -1188,7 +1288,7 @@
                 <w:noProof/>
                 <w:webHidden/>
               </w:rPr>
-              <w:t>15</w:t>
+              <w:t>16</w:t>
             </w:r>
             <w:r>
               <w:rPr>
@@ -1210,7 +1310,7 @@
               <w:noProof/>
             </w:rPr>
           </w:pPr>
-          <w:hyperlink w:anchor="_Toc340760387" w:history="1">
+          <w:hyperlink w:anchor="_Toc351401698" w:history="1">
             <w:r>
               <w:rPr>
                 <w:rStyle w:val="Hyperlink"/>
@@ -1237,7 +1337,7 @@
                 <w:noProof/>
                 <w:webHidden/>
               </w:rPr>
-              <w:instrText xml:space="preserve"> PAGEREF _Toc340760387 \h </w:instrText>
+              <w:instrText xml:space="preserve"> PAGEREF _Toc351401698 \h </w:instrText>
             </w:r>
             <w:r>
               <w:rPr>
@@ -1257,7 +1357,7 @@
                 <w:noProof/>
                 <w:webHidden/>
               </w:rPr>
-              <w:t>16</w:t>
+              <w:t>17</w:t>
             </w:r>
             <w:r>
               <w:rPr>
@@ -1279,7 +1379,7 @@
               <w:noProof/>
             </w:rPr>
           </w:pPr>
-          <w:hyperlink w:anchor="_Toc340760388" w:history="1">
+          <w:hyperlink w:anchor="_Toc351401699" w:history="1">
             <w:r>
               <w:rPr>
                 <w:rStyle w:val="Hyperlink"/>
@@ -1306,7 +1406,7 @@
                 <w:noProof/>
                 <w:webHidden/>
               </w:rPr>
-              <w:instrText xml:space="preserve"> PAGEREF _Toc340760388 \h </w:instrText>
+              <w:instrText xml:space="preserve"> PAGEREF _Toc351401699 \h </w:instrText>
             </w:r>
             <w:r>
               <w:rPr>
@@ -1326,7 +1426,7 @@
                 <w:noProof/>
                 <w:webHidden/>
               </w:rPr>
-              <w:t>22</w:t>
+              <w:t>25</w:t>
             </w:r>
             <w:r>
               <w:rPr>
@@ -1348,7 +1448,7 @@
               <w:noProof/>
             </w:rPr>
           </w:pPr>
-          <w:hyperlink w:anchor="_Toc340760389" w:history="1">
+          <w:hyperlink w:anchor="_Toc351401700" w:history="1">
             <w:r>
               <w:rPr>
                 <w:rStyle w:val="Hyperlink"/>
@@ -1375,7 +1475,7 @@
                 <w:noProof/>
                 <w:webHidden/>
               </w:rPr>
-              <w:instrText xml:space="preserve"> PAGEREF _Toc340760389 \h </w:instrText>
+              <w:instrText xml:space="preserve"> PAGEREF _Toc351401700 \h </w:instrText>
             </w:r>
             <w:r>
               <w:rPr>
@@ -1395,7 +1495,7 @@
                 <w:noProof/>
                 <w:webHidden/>
               </w:rPr>
-              <w:t>24</w:t>
+              <w:t>27</w:t>
             </w:r>
             <w:r>
               <w:rPr>
@@ -1437,289 +1537,461 @@
       <w:pPr>
         <w:pStyle w:val="Heading1"/>
       </w:pPr>
-      <w:bookmarkStart w:id="1" w:name="_Toc340760373"/>
+      <w:bookmarkStart w:id="1" w:name="_Toc351401683"/>
       <w:r>
         <w:lastRenderedPageBreak/>
-        <w:t>Background</w:t>
+        <w:t>Overview</w:t>
       </w:r>
       <w:bookmarkEnd w:id="1"/>
     </w:p>
     <w:p>
-      <w:r>
-        <w:t>The Z80 CPU architecture has a limited, 64K address range.  In general, this address space must accommodate a running application, disk operating system, and hardware support code.</w:t>
+      <w:proofErr w:type="spellStart"/>
+      <w:r>
+        <w:t>RomWBW</w:t>
+      </w:r>
+      <w:proofErr w:type="spellEnd"/>
+      <w:r>
+        <w:t xml:space="preserve"> provides a complete firmware package for all of the Z80-based systems that are available in the N8VEM Community (see http://</w:t>
+      </w:r>
+      <w:r>
+        <w:t xml:space="preserve"> </w:t>
+      </w:r>
+      <w:hyperlink r:id="rId8" w:history="1">
+        <w:r>
+          <w:rPr>
+            <w:rStyle w:val="Hyperlink"/>
+          </w:rPr>
+          <w:t>http://n8vem-sbc.pbworks.com</w:t>
+        </w:r>
+      </w:hyperlink>
+      <w:r>
+        <w:t xml:space="preserve">).  Each of these systems provides for a fairly large ROM memory (typically, 512KB or more).  </w:t>
+      </w:r>
+      <w:proofErr w:type="spellStart"/>
+      <w:r>
+        <w:t>RomWBW</w:t>
+      </w:r>
+      <w:proofErr w:type="spellEnd"/>
+      <w:r>
+        <w:t xml:space="preserve"> allows you to configure and build appropriate contents for such a ROM.</w:t>
       </w:r>
     </w:p>
     <w:p>
       <w:r>
-        <w:t>All</w:t>
-      </w:r>
-      <w:r>
-        <w:t xml:space="preserve"> </w:t>
-      </w:r>
-      <w:r>
-        <w:t>N</w:t>
-      </w:r>
-      <w:r>
-        <w:t xml:space="preserve">8VEM </w:t>
-      </w:r>
-      <w:r>
-        <w:t xml:space="preserve">Z80 CPU platforms </w:t>
-      </w:r>
-      <w:r>
-        <w:t>provide a physical address space that is much larger than the CPU address space (typically 512K or 1MB).  This additional memory can</w:t>
-      </w:r>
-      <w:r>
-        <w:t xml:space="preserve"> be made available to the CPU using a technique called </w:t>
-      </w:r>
-      <w:r>
-        <w:t xml:space="preserve">bank switching.  To achieve this, </w:t>
-      </w:r>
-      <w:r>
-        <w:t>the physical memory is divided up into chunks (banks)</w:t>
-      </w:r>
-      <w:r>
-        <w:t>, typically 32K each</w:t>
-      </w:r>
-      <w:r>
-        <w:t>.   A designated are</w:t>
-      </w:r>
-      <w:r>
-        <w:t>a</w:t>
-      </w:r>
-      <w:r>
-        <w:t xml:space="preserve"> of the CPU’s </w:t>
-      </w:r>
-      <w:r>
-        <w:t xml:space="preserve">64K address space </w:t>
-      </w:r>
-      <w:r>
-        <w:t>is then reserved to “map” any of the physical memory chunks.</w:t>
-      </w:r>
-      <w:r>
-        <w:t xml:space="preserve">  You can think of this as a window that can be adjusted to view portions of the physical memory in 32K blocks.</w:t>
-      </w:r>
-      <w:r>
-        <w:t xml:space="preserve">  In the case of N8VEM platforms, the lower 32K of the CPU address space is used for this purpose</w:t>
-      </w:r>
-      <w:r>
-        <w:t xml:space="preserve"> (the window)</w:t>
-      </w:r>
-      <w:r>
-        <w:t xml:space="preserve">.  The upper </w:t>
-      </w:r>
-      <w:r>
-        <w:t>32K of CPU address space</w:t>
-      </w:r>
-      <w:r>
-        <w:t xml:space="preserve"> </w:t>
-      </w:r>
-      <w:r>
-        <w:t xml:space="preserve">is </w:t>
-      </w:r>
-      <w:r>
-        <w:t xml:space="preserve">assigned a </w:t>
-      </w:r>
-      <w:r>
-        <w:t>fixed</w:t>
-      </w:r>
-      <w:r>
-        <w:t xml:space="preserve"> 32K area of physical </w:t>
-      </w:r>
-      <w:r>
-        <w:t>memory</w:t>
-      </w:r>
-      <w:r>
-        <w:t xml:space="preserve"> that never changes.  </w:t>
-      </w:r>
-      <w:r>
-        <w:t>T</w:t>
-      </w:r>
-      <w:r>
-        <w:t xml:space="preserve">he lower 32K can be “mapped” </w:t>
-      </w:r>
-      <w:r>
-        <w:t xml:space="preserve">on the fly </w:t>
-      </w:r>
-      <w:r>
-        <w:t xml:space="preserve">to any of the 32K </w:t>
-      </w:r>
-      <w:r>
-        <w:t>banks</w:t>
-      </w:r>
-      <w:r>
-        <w:t xml:space="preserve"> of physical memory at a time.</w:t>
-      </w:r>
-      <w:r>
-        <w:t xml:space="preserve">  The</w:t>
-      </w:r>
-      <w:r>
-        <w:t xml:space="preserve"> only</w:t>
-      </w:r>
-      <w:r>
-        <w:t xml:space="preserve"> constraint is that the CPU cannot be executing code in the lower 32K of CPU address space at the time that a bank switch is performed.</w:t>
+        <w:t xml:space="preserve">Typically, a computer will contain a small ROM that contains </w:t>
+      </w:r>
+      <w:r>
+        <w:t xml:space="preserve">the </w:t>
+      </w:r>
+      <w:r>
+        <w:t xml:space="preserve">BIOS (Basic </w:t>
+      </w:r>
+      <w:proofErr w:type="spellStart"/>
+      <w:r>
+        <w:t>Input/Output</w:t>
+      </w:r>
+      <w:proofErr w:type="spellEnd"/>
+      <w:r>
+        <w:t xml:space="preserve"> System) functions as well as </w:t>
+      </w:r>
+      <w:r>
+        <w:t xml:space="preserve">code to start the system by booting an operating system from a disk.  Since the N8VEM Projects provide a large ROM space, </w:t>
+      </w:r>
+      <w:proofErr w:type="spellStart"/>
+      <w:r>
+        <w:t>RomWBW</w:t>
+      </w:r>
+      <w:proofErr w:type="spellEnd"/>
+      <w:r>
+        <w:t xml:space="preserve"> provides a much more comprehensive software package.  In fact, it is entirely possible to run a fully functioning N8VEM System with nothing but the ROM.</w:t>
       </w:r>
     </w:p>
     <w:p>
-      <w:r>
-        <w:t xml:space="preserve">By cleverly utilizing the pages of physical RAM for specific purposes and swapping in the correct page when needed, it is possible to utilize substantially more than 64K of RAM.  Because the N8VEM project has now produced a very large variety of </w:t>
-      </w:r>
-      <w:r>
-        <w:t>hardware</w:t>
-      </w:r>
-      <w:r>
-        <w:t xml:space="preserve">, it has become extremely important to implement a bank switched solution to </w:t>
-      </w:r>
-      <w:r>
-        <w:t>accommodate</w:t>
-      </w:r>
-      <w:r>
-        <w:t xml:space="preserve"> the ma</w:t>
-      </w:r>
-      <w:r>
-        <w:t>ximum range of hardware devices and desired functionality.</w:t>
+      <w:proofErr w:type="spellStart"/>
+      <w:r>
+        <w:t>RomWBW</w:t>
+      </w:r>
+      <w:proofErr w:type="spellEnd"/>
+      <w:r>
+        <w:t xml:space="preserve"> firmware includes:</w:t>
+      </w:r>
+    </w:p>
+    <w:p>
+      <w:pPr>
+        <w:pStyle w:val="ListParagraph"/>
+        <w:numPr>
+          <w:ilvl w:val="0"/>
+          <w:numId w:val="4"/>
+        </w:numPr>
+      </w:pPr>
+      <w:r>
+        <w:t>System startup code (bootstrap)</w:t>
+      </w:r>
+    </w:p>
+    <w:p>
+      <w:pPr>
+        <w:pStyle w:val="ListParagraph"/>
+        <w:numPr>
+          <w:ilvl w:val="0"/>
+          <w:numId w:val="4"/>
+        </w:numPr>
+      </w:pPr>
+      <w:r>
+        <w:t>A basic system/debug monitor</w:t>
+      </w:r>
+    </w:p>
+    <w:p>
+      <w:pPr>
+        <w:pStyle w:val="ListParagraph"/>
+        <w:numPr>
+          <w:ilvl w:val="0"/>
+          <w:numId w:val="4"/>
+        </w:numPr>
+      </w:pPr>
+      <w:r>
+        <w:t>HBIOS (Hardware BIOS) providing support for the vast majority of N8VEM I/O components</w:t>
+      </w:r>
+    </w:p>
+    <w:p>
+      <w:pPr>
+        <w:pStyle w:val="ListParagraph"/>
+        <w:numPr>
+          <w:ilvl w:val="0"/>
+          <w:numId w:val="4"/>
+        </w:numPr>
+      </w:pPr>
+      <w:r>
+        <w:t>A complete operating system (either CP/M 2.2 or ZSDOS 1.1)</w:t>
+      </w:r>
+    </w:p>
+    <w:p>
+      <w:pPr>
+        <w:pStyle w:val="ListParagraph"/>
+        <w:numPr>
+          <w:ilvl w:val="0"/>
+          <w:numId w:val="4"/>
+        </w:numPr>
+      </w:pPr>
+      <w:r>
+        <w:t xml:space="preserve">A built-in CP/M </w:t>
+      </w:r>
+      <w:proofErr w:type="spellStart"/>
+      <w:r>
+        <w:t>filesystem</w:t>
+      </w:r>
+      <w:proofErr w:type="spellEnd"/>
+      <w:r>
+        <w:t xml:space="preserve"> containing the basic applications and utilities for the operating system and hardware being used</w:t>
+      </w:r>
+    </w:p>
+    <w:p>
+      <w:r>
+        <w:t xml:space="preserve">It is appropriate to note that much of the code and components that make up a complete </w:t>
+      </w:r>
+      <w:proofErr w:type="spellStart"/>
+      <w:r>
+        <w:t>RomWBW</w:t>
+      </w:r>
+      <w:proofErr w:type="spellEnd"/>
+      <w:r>
+        <w:t xml:space="preserve"> package are derived from pre-existing work.  Most notably, the imbedded operating system </w:t>
+      </w:r>
+      <w:r>
+        <w:t>is simply a ROM-based copy of generic CP/M or ZSDOS.  Much of the hardware support code was originally produced by other members of the N8VEM community.</w:t>
+      </w:r>
+    </w:p>
+    <w:p>
+      <w:r>
+        <w:t>The remainder of this document will focus on the HBIOS portion of the ROM.  HBIOS contains the vast majority of the custom-developed code for the N8VEM hardware platforms.  It provides a formal, structured interface that allows the operating system to be hosted with relative ease.</w:t>
       </w:r>
     </w:p>
     <w:p>
       <w:pPr>
         <w:pStyle w:val="Heading1"/>
       </w:pPr>
-      <w:bookmarkStart w:id="2" w:name="_Toc340760374"/>
-      <w:r>
-        <w:t>General Design Strategy</w:t>
+      <w:bookmarkStart w:id="2" w:name="_Toc351401684"/>
+      <w:r>
+        <w:t>Background</w:t>
       </w:r>
       <w:bookmarkEnd w:id="2"/>
     </w:p>
     <w:p>
       <w:r>
-        <w:t xml:space="preserve">The design goal is to locate as much of the hardware dependent code as possible out of normal 64KB CP/M address space and into a bank switched area of memory.  A very small </w:t>
-      </w:r>
-      <w:r>
-        <w:t>code shim (</w:t>
-      </w:r>
-      <w:r>
-        <w:t>proxy</w:t>
-      </w:r>
-      <w:r>
-        <w:t>)</w:t>
-      </w:r>
-      <w:r>
-        <w:t xml:space="preserve"> is located in the top 256 bytes of CPU memory.  This proxy is responsible for </w:t>
-      </w:r>
-      <w:r>
-        <w:t xml:space="preserve">redirecting all hardware BIOS (HBIOS) calls by swapping the </w:t>
-      </w:r>
-      <w:r>
-        <w:t>“driver code”</w:t>
-      </w:r>
-      <w:r>
-        <w:t xml:space="preserve"> bank of physical RAM into the lower 32K and completing the request.  </w:t>
-      </w:r>
-      <w:r>
-        <w:t xml:space="preserve">The operating system is unaware this has occurred.  As control is returned to the </w:t>
-      </w:r>
-      <w:r>
-        <w:t>o</w:t>
-      </w:r>
-      <w:r>
-        <w:t xml:space="preserve">perating </w:t>
-      </w:r>
-      <w:r>
-        <w:t>s</w:t>
-      </w:r>
-      <w:r>
-        <w:t xml:space="preserve">ystem, the lower 32KB of memory is switched back to normal </w:t>
-      </w:r>
-      <w:r>
-        <w:t>(</w:t>
-      </w:r>
-      <w:r>
-        <w:t>bank 0</w:t>
-      </w:r>
-      <w:r>
-        <w:t>)</w:t>
-      </w:r>
-      <w:r>
-        <w:t>.</w:t>
+        <w:t>The Z80 CPU architecture has a limited, 64K address range.  In general, this address space must accommodate a running application, disk operating system, and hardware support code.</w:t>
       </w:r>
     </w:p>
     <w:p>
       <w:r>
-        <w:t>HBIOS is completely agnostic with respect to the operating system (it does not know or care what operating system is using it).  The operating system makes simple calls to HBIOS to access any desired hardware</w:t>
-      </w:r>
-      <w:r>
-        <w:t xml:space="preserve"> functions</w:t>
-      </w:r>
-      <w:r>
-        <w:t>.  Since the HBIOS proxy occupies only 256 bytes at the top of memory, the vast majority of the CPU memory is available to the operating system and the running application.</w:t>
-      </w:r>
-      <w:r>
-        <w:t xml:space="preserve">  As far as the operating system is concerned, all of the hardware driver code has been magically implemented inside of a tiny 256 byte area at the top of the CPU address space.</w:t>
+        <w:t>All</w:t>
+      </w:r>
+      <w:r>
+        <w:t xml:space="preserve"> </w:t>
+      </w:r>
+      <w:r>
+        <w:t>N</w:t>
+      </w:r>
+      <w:r>
+        <w:t xml:space="preserve">8VEM </w:t>
+      </w:r>
+      <w:r>
+        <w:t xml:space="preserve">Z80 CPU platforms </w:t>
+      </w:r>
+      <w:r>
+        <w:t>provide a physical address space that is much larger than the CPU address space (typically 512K or 1MB).  This additional memory can</w:t>
+      </w:r>
+      <w:r>
+        <w:t xml:space="preserve"> be made available to the CPU using a technique called </w:t>
+      </w:r>
+      <w:r>
+        <w:t xml:space="preserve">bank switching.  To achieve this, </w:t>
+      </w:r>
+      <w:r>
+        <w:t>the physical memory is divided up into chunks (banks)</w:t>
+      </w:r>
+      <w:r>
+        <w:t>, typically 32K each</w:t>
+      </w:r>
+      <w:r>
+        <w:t>.   A designated are</w:t>
+      </w:r>
+      <w:r>
+        <w:t>a</w:t>
+      </w:r>
+      <w:r>
+        <w:t xml:space="preserve"> of the CPU’s </w:t>
+      </w:r>
+      <w:r>
+        <w:t xml:space="preserve">64K address space </w:t>
+      </w:r>
+      <w:r>
+        <w:t>is then reserved to “map” any of the physical memory chunks.</w:t>
+      </w:r>
+      <w:r>
+        <w:t xml:space="preserve">  You can think of this as a window that can be adjusted to view portions of the physical memory in 32K blocks.</w:t>
+      </w:r>
+      <w:r>
+        <w:t xml:space="preserve">  In the case of N8VEM platforms, the lower 32K of the CPU address </w:t>
+      </w:r>
+      <w:r>
+        <w:lastRenderedPageBreak/>
+        <w:t>space is used for this purpose</w:t>
+      </w:r>
+      <w:r>
+        <w:t xml:space="preserve"> (the window)</w:t>
+      </w:r>
+      <w:r>
+        <w:t xml:space="preserve">.  The upper </w:t>
+      </w:r>
+      <w:r>
+        <w:t>32K of CPU address space</w:t>
+      </w:r>
+      <w:r>
+        <w:t xml:space="preserve"> </w:t>
+      </w:r>
+      <w:r>
+        <w:t xml:space="preserve">is </w:t>
+      </w:r>
+      <w:r>
+        <w:t xml:space="preserve">assigned a </w:t>
+      </w:r>
+      <w:r>
+        <w:t>fixed</w:t>
+      </w:r>
+      <w:r>
+        <w:t xml:space="preserve"> 32K area of physical </w:t>
+      </w:r>
+      <w:r>
+        <w:t>memory</w:t>
+      </w:r>
+      <w:r>
+        <w:t xml:space="preserve"> that never changes.  </w:t>
+      </w:r>
+      <w:r>
+        <w:t>T</w:t>
+      </w:r>
+      <w:r>
+        <w:t xml:space="preserve">he lower 32K can be “mapped” </w:t>
+      </w:r>
+      <w:r>
+        <w:t xml:space="preserve">on the fly </w:t>
+      </w:r>
+      <w:r>
+        <w:t xml:space="preserve">to any of the 32K </w:t>
+      </w:r>
+      <w:r>
+        <w:t>banks</w:t>
+      </w:r>
+      <w:r>
+        <w:t xml:space="preserve"> of physical memory at a time.</w:t>
+      </w:r>
+      <w:r>
+        <w:t xml:space="preserve">  The</w:t>
+      </w:r>
+      <w:r>
+        <w:t xml:space="preserve"> only</w:t>
+      </w:r>
+      <w:r>
+        <w:t xml:space="preserve"> constraint is that the CPU cannot be executing code in the lower 32K of CPU address space at the time that a bank switch is performed.</w:t>
       </w:r>
     </w:p>
     <w:p>
       <w:r>
-        <w:t>Unlike some</w:t>
-      </w:r>
-      <w:r>
-        <w:t xml:space="preserve"> </w:t>
-      </w:r>
-      <w:r>
-        <w:t>other</w:t>
-      </w:r>
-      <w:r>
-        <w:t xml:space="preserve"> Z80 bank switching schemes, there is no attempt to build bank switching into the operating system itself.  This is intentional so as to ensure that any operating system can easily be adapted without requiring </w:t>
-      </w:r>
-      <w:r>
-        <w:t xml:space="preserve">invasive </w:t>
-      </w:r>
-      <w:r>
-        <w:t>modification</w:t>
-      </w:r>
-      <w:r>
-        <w:t>s</w:t>
-      </w:r>
-      <w:r>
-        <w:t xml:space="preserve"> </w:t>
-      </w:r>
-      <w:r>
-        <w:t>to</w:t>
-      </w:r>
-      <w:r>
-        <w:t xml:space="preserve"> the operating system itself.</w:t>
-      </w:r>
-      <w:r>
-        <w:t xml:space="preserve">  This also keeps the complexity of memory management completely away from the operating system and applications.</w:t>
-      </w:r>
-      <w:r>
-        <w:t xml:space="preserve"> </w:t>
-      </w:r>
-    </w:p>
-    <w:p>
-      <w:r>
-        <w:lastRenderedPageBreak/>
-        <w:t xml:space="preserve">There are some operating systems that have built-in support </w:t>
-      </w:r>
-      <w:r>
-        <w:t>for</w:t>
-      </w:r>
-      <w:r>
-        <w:t xml:space="preserve"> bank switching (e.g., CP/M 3).  These operating systems are allowed to make use of the bank switched memory and are compatible with HBIOS.  However, it is necessary that the customization of these operating systems take into account the banks of memory used by HBIOS and not attempt to use those specific banks.</w:t>
-      </w:r>
-    </w:p>
-    <w:p>
-      <w:r>
-        <w:t>Note that all code and data are located in RAM memory during normal execution.  While it is possible to use ROM memory to run code, it would require that more upper memory be reserved for data storage.  It is simpler and more memory efficient to keep everything in RAM.  At startup (boot) all required code is copied to RAM for subsequent execution.</w:t>
+        <w:t xml:space="preserve">By cleverly utilizing the pages of physical RAM for specific purposes and swapping in the correct page when needed, it is possible to utilize substantially more than 64K of RAM.  Because the N8VEM project has now produced a very large variety of </w:t>
+      </w:r>
+      <w:r>
+        <w:t>hardware</w:t>
+      </w:r>
+      <w:r>
+        <w:t xml:space="preserve">, it has become extremely important to implement a bank switched solution to </w:t>
+      </w:r>
+      <w:r>
+        <w:t>accommodate</w:t>
+      </w:r>
+      <w:r>
+        <w:t xml:space="preserve"> the ma</w:t>
+      </w:r>
+      <w:r>
+        <w:t>ximum range of hardware devices and desired functionality.</w:t>
       </w:r>
     </w:p>
     <w:p>
       <w:pPr>
         <w:pStyle w:val="Heading1"/>
       </w:pPr>
-      <w:bookmarkStart w:id="3" w:name="_Toc340760375"/>
-      <w:r>
+      <w:bookmarkStart w:id="3" w:name="_Toc351401685"/>
+      <w:r>
+        <w:t>General Design Strategy</w:t>
+      </w:r>
+      <w:bookmarkEnd w:id="3"/>
+    </w:p>
+    <w:p>
+      <w:r>
+        <w:t xml:space="preserve">The design goal is to locate as much of the hardware dependent code as possible out of normal 64KB CP/M address space and into a bank switched area of memory.  A very small </w:t>
+      </w:r>
+      <w:r>
+        <w:t>code shim (</w:t>
+      </w:r>
+      <w:r>
+        <w:t>proxy</w:t>
+      </w:r>
+      <w:r>
+        <w:t>)</w:t>
+      </w:r>
+      <w:r>
+        <w:t xml:space="preserve"> is located in the top 256 bytes of CPU memory.  This proxy is responsible for </w:t>
+      </w:r>
+      <w:r>
+        <w:t xml:space="preserve">redirecting all hardware BIOS (HBIOS) calls by swapping the </w:t>
+      </w:r>
+      <w:r>
+        <w:t>“driver code”</w:t>
+      </w:r>
+      <w:r>
+        <w:t xml:space="preserve"> bank of physical RAM into the lower 32K and completing the request.  </w:t>
+      </w:r>
+      <w:r>
+        <w:t xml:space="preserve">The operating system is unaware this has occurred.  As control is returned to the </w:t>
+      </w:r>
+      <w:r>
+        <w:t>o</w:t>
+      </w:r>
+      <w:r>
+        <w:t xml:space="preserve">perating </w:t>
+      </w:r>
+      <w:r>
+        <w:t>s</w:t>
+      </w:r>
+      <w:r>
+        <w:t xml:space="preserve">ystem, the lower 32KB of memory is switched back to normal </w:t>
+      </w:r>
+      <w:r>
+        <w:t>(</w:t>
+      </w:r>
+      <w:r>
+        <w:t>bank 0</w:t>
+      </w:r>
+      <w:r>
+        <w:t>)</w:t>
+      </w:r>
+      <w:r>
+        <w:t>.</w:t>
+      </w:r>
+    </w:p>
+    <w:p>
+      <w:r>
+        <w:t>HBIOS is completely agnostic with respect to the operating system (it does not know or care what operating system is using it).  The operating system makes simple calls to HBIOS to access any desired hardware</w:t>
+      </w:r>
+      <w:r>
+        <w:t xml:space="preserve"> functions</w:t>
+      </w:r>
+      <w:r>
+        <w:t>.  Since the HBIOS proxy occupies only 256 bytes at the top of memory, the vast majority of the CPU memory is available to the operating system and the running application.</w:t>
+      </w:r>
+      <w:r>
+        <w:t xml:space="preserve">  As far as the operating system is concerned, all of the hardware driver code has been magically implemented inside of a tiny 256 byte area at the top of the CPU address space.</w:t>
+      </w:r>
+    </w:p>
+    <w:p>
+      <w:r>
+        <w:t>Unlike some</w:t>
+      </w:r>
+      <w:r>
+        <w:t xml:space="preserve"> </w:t>
+      </w:r>
+      <w:r>
+        <w:t>other</w:t>
+      </w:r>
+      <w:r>
+        <w:t xml:space="preserve"> Z80 bank switching schemes, there is no attempt to build bank switching into the operating system itself.  This is intentional so as to ensure that any operating system can easily be adapted without requiring </w:t>
+      </w:r>
+      <w:r>
+        <w:t xml:space="preserve">invasive </w:t>
+      </w:r>
+      <w:r>
+        <w:t>modification</w:t>
+      </w:r>
+      <w:r>
+        <w:t>s</w:t>
+      </w:r>
+      <w:r>
+        <w:t xml:space="preserve"> </w:t>
+      </w:r>
+      <w:r>
+        <w:t>to</w:t>
+      </w:r>
+      <w:r>
+        <w:t xml:space="preserve"> the operating system itself.</w:t>
+      </w:r>
+      <w:r>
+        <w:t xml:space="preserve">  This also keeps the complexity of memory management completely away from the operating system and applications.</w:t>
+      </w:r>
+    </w:p>
+    <w:p>
+      <w:r>
+        <w:t xml:space="preserve">There are some operating systems that have built-in support </w:t>
+      </w:r>
+      <w:r>
+        <w:t>for</w:t>
+      </w:r>
+      <w:r>
+        <w:t xml:space="preserve"> bank switching (e.g., CP/M 3).  These operating systems are allowed to make use of the bank switched memory and are compatible with HBIOS.  However, it is necessary that the customization of these operating systems take into account the banks of memory used by HBIOS and not attempt to use those specific banks.</w:t>
+      </w:r>
+    </w:p>
+    <w:p>
+      <w:r>
+        <w:t>Note that all code and data are located in RAM memory during normal execution.  While it is possible to use ROM memory to run code, it would require that more upper memory be reserved for data storage.  It is simpler and more memory efficient to keep everything in RAM.  At startup (boot) all required code is copied to RAM for subsequent execution.</w:t>
+      </w:r>
+    </w:p>
+    <w:p>
+      <w:pPr>
+        <w:pStyle w:val="Heading1"/>
+      </w:pPr>
+      <w:bookmarkStart w:id="4" w:name="_Toc351401686"/>
+      <w:r>
+        <w:lastRenderedPageBreak/>
         <w:t>Runtime Memory Layout</w:t>
       </w:r>
-      <w:bookmarkEnd w:id="3"/>
+      <w:bookmarkEnd w:id="4"/>
     </w:p>
     <w:p/>
     <w:p>
@@ -1748,9 +2020,9 @@
             <o:lock v:ext="edit" aspectratio="t"/>
           </v:shapetype>
           <v:shape id="_x0000_i1025" type="#_x0000_t75" style="width:466.5pt;height:414.75pt" o:ole="">
-            <v:imagedata r:id="rId8" o:title=""/>
+            <v:imagedata r:id="rId9" o:title=""/>
           </v:shape>
-          <o:OLEObject Type="Embed" ProgID="Visio.Drawing.11" ShapeID="_x0000_i1025" DrawAspect="Content" ObjectID="_1415899012" r:id="rId9"/>
+          <o:OLEObject Type="Embed" ProgID="Visio.Drawing.11" ShapeID="_x0000_i1025" DrawAspect="Content" ObjectID="_1425143539" r:id="rId10"/>
         </w:object>
       </w:r>
     </w:p>
@@ -1758,12 +2030,11 @@
       <w:pPr>
         <w:pStyle w:val="Heading1"/>
       </w:pPr>
-      <w:bookmarkStart w:id="4" w:name="_Toc340760376"/>
-      <w:r>
-        <w:lastRenderedPageBreak/>
+      <w:bookmarkStart w:id="5" w:name="_Toc351401687"/>
+      <w:r>
         <w:t>System Boot Process</w:t>
       </w:r>
-      <w:bookmarkEnd w:id="4"/>
+      <w:bookmarkEnd w:id="5"/>
     </w:p>
     <w:p>
       <w:r>
@@ -1788,6 +2059,7 @@
     </w:p>
     <w:p>
       <w:r>
+        <w:lastRenderedPageBreak/>
         <w:t>See 'bootrom.asm' for the implementation of the ROM</w:t>
       </w:r>
       <w:r>
@@ -1813,11 +2085,11 @@
       <w:pPr>
         <w:pStyle w:val="Heading1"/>
       </w:pPr>
-      <w:bookmarkStart w:id="5" w:name="_Toc340760377"/>
+      <w:bookmarkStart w:id="6" w:name="_Toc351401688"/>
       <w:r>
         <w:t>Notes</w:t>
       </w:r>
-      <w:bookmarkEnd w:id="5"/>
+      <w:bookmarkEnd w:id="6"/>
     </w:p>
     <w:p>
       <w:pPr>
@@ -1871,11 +2143,11 @@
       <w:pPr>
         <w:pStyle w:val="Heading1"/>
       </w:pPr>
-      <w:bookmarkStart w:id="6" w:name="_Toc340760378"/>
+      <w:bookmarkStart w:id="7" w:name="_Toc351401689"/>
       <w:r>
         <w:t>Driver Model</w:t>
       </w:r>
-      <w:bookmarkEnd w:id="6"/>
+      <w:bookmarkEnd w:id="7"/>
     </w:p>
     <w:p>
       <w:r>
@@ -1896,9 +2168,8 @@
       <w:pPr>
         <w:pStyle w:val="Heading1"/>
       </w:pPr>
-      <w:bookmarkStart w:id="7" w:name="_Toc340760379"/>
-      <w:r>
-        <w:lastRenderedPageBreak/>
+      <w:bookmarkStart w:id="8" w:name="_Toc351401690"/>
+      <w:r>
         <w:t xml:space="preserve">Character / Emulation / </w:t>
       </w:r>
       <w:r>
@@ -1907,7 +2178,7 @@
       <w:r>
         <w:t xml:space="preserve"> Services</w:t>
       </w:r>
-      <w:bookmarkEnd w:id="7"/>
+      <w:bookmarkEnd w:id="8"/>
     </w:p>
     <w:p>
       <w:r>
@@ -1971,9 +2242,9 @@
       <w:r>
         <w:object w:dxaOrig="8715" w:dyaOrig="8356">
           <v:shape id="_x0000_i1026" type="#_x0000_t75" style="width:436.5pt;height:417.75pt" o:ole="">
-            <v:imagedata r:id="rId10" o:title=""/>
+            <v:imagedata r:id="rId11" o:title=""/>
           </v:shape>
-          <o:OLEObject Type="Embed" ProgID="Visio.Drawing.11" ShapeID="_x0000_i1026" DrawAspect="Content" ObjectID="_1415899013" r:id="rId11"/>
+          <o:OLEObject Type="Embed" ProgID="Visio.Drawing.11" ShapeID="_x0000_i1026" DrawAspect="Content" ObjectID="_1425143540" r:id="rId12"/>
         </w:object>
       </w:r>
     </w:p>
@@ -1991,11 +2262,7 @@
         <w:t>CRT</w:t>
       </w:r>
       <w:r>
-        <w:t xml:space="preserve"> device is targeted by a </w:t>
-      </w:r>
-      <w:r>
-        <w:lastRenderedPageBreak/>
-        <w:t xml:space="preserve">CIOXXX function, it will actually be routed to the Emulation Services which implement TTY, ANSI, etc. escape sequences.  The Emulation Services </w:t>
+        <w:t xml:space="preserve"> device is targeted by a CIOXXX function, it will actually be routed to the Emulation Services which implement TTY, ANSI, etc. escape sequences.  The Emulation Services </w:t>
       </w:r>
       <w:r>
         <w:t xml:space="preserve">subsequently </w:t>
@@ -2047,7 +2314,11 @@
         <w:t>VDA</w:t>
       </w:r>
       <w:r>
-        <w:t xml:space="preserve">) be properly initialized.  The Emulation Services must be initialized to specify the desired emulation and specific physical </w:t>
+        <w:t xml:space="preserve">) be properly initialized.  The Emulation Services must be initialized to specify the </w:t>
+      </w:r>
+      <w:r>
+        <w:lastRenderedPageBreak/>
+        <w:t xml:space="preserve">desired emulation and specific physical </w:t>
       </w:r>
       <w:r>
         <w:t>VDA</w:t>
@@ -2069,24 +2340,24 @@
       <w:pPr>
         <w:pStyle w:val="Heading1"/>
       </w:pPr>
-      <w:bookmarkStart w:id="8" w:name="_Toc340760380"/>
+      <w:bookmarkStart w:id="9" w:name="_Toc351401691"/>
       <w:r>
         <w:t xml:space="preserve">HBIOS </w:t>
       </w:r>
       <w:r>
         <w:t>Reference</w:t>
       </w:r>
-      <w:bookmarkEnd w:id="8"/>
+      <w:bookmarkEnd w:id="9"/>
     </w:p>
     <w:p>
       <w:pPr>
         <w:pStyle w:val="Heading2"/>
       </w:pPr>
-      <w:bookmarkStart w:id="9" w:name="_Toc340760381"/>
+      <w:bookmarkStart w:id="10" w:name="_Toc351401692"/>
       <w:r>
         <w:t>Invocation</w:t>
       </w:r>
-      <w:bookmarkEnd w:id="9"/>
+      <w:bookmarkEnd w:id="10"/>
     </w:p>
     <w:p>
       <w:r>
@@ -2130,7 +2401,7 @@
       <w:pPr>
         <w:pStyle w:val="Heading2"/>
       </w:pPr>
-      <w:bookmarkStart w:id="10" w:name="_Toc340760382"/>
+      <w:bookmarkStart w:id="11" w:name="_Toc351401693"/>
       <w:r>
         <w:lastRenderedPageBreak/>
         <w:t xml:space="preserve">Function </w:t>
@@ -2138,7 +2409,7 @@
       <w:r>
         <w:t>Overview</w:t>
       </w:r>
-      <w:bookmarkEnd w:id="10"/>
+      <w:bookmarkEnd w:id="11"/>
     </w:p>
     <w:tbl>
       <w:tblPr>
@@ -2161,7 +2432,15 @@
               <w:keepLines/>
             </w:pPr>
             <w:r>
-              <w:t>Character Input/Output (CIO)</w:t>
+              <w:t xml:space="preserve">Character </w:t>
+            </w:r>
+            <w:proofErr w:type="spellStart"/>
+            <w:r>
+              <w:t>Input/Output</w:t>
+            </w:r>
+            <w:proofErr w:type="spellEnd"/>
+            <w:r>
+              <w:t xml:space="preserve"> (CIO)</w:t>
             </w:r>
           </w:p>
         </w:tc>
@@ -2233,7 +2512,15 @@
               <w:keepLines/>
             </w:pPr>
             <w:r>
-              <w:t>Disk Input/Output (DIO)</w:t>
+              <w:t xml:space="preserve">Disk </w:t>
+            </w:r>
+            <w:proofErr w:type="spellStart"/>
+            <w:r>
+              <w:t>Input/Output</w:t>
+            </w:r>
+            <w:proofErr w:type="spellEnd"/>
+            <w:r>
+              <w:t xml:space="preserve"> (DIO)</w:t>
             </w:r>
           </w:p>
         </w:tc>
@@ -2674,6 +2961,15 @@
             </w:r>
             <w:r>
               <w:t>FIL</w:t>
+            </w:r>
+          </w:p>
+          <w:p>
+            <w:pPr>
+              <w:keepNext/>
+              <w:keepLines/>
+            </w:pPr>
+            <w:r>
+              <w:t>VDA Copy -- VDACPY</w:t>
             </w:r>
           </w:p>
           <w:p>
@@ -2882,12 +3178,20 @@
       <w:pPr>
         <w:pStyle w:val="Heading2"/>
       </w:pPr>
-      <w:bookmarkStart w:id="11" w:name="_Toc340760383"/>
+      <w:bookmarkStart w:id="12" w:name="_Toc351401694"/>
       <w:r>
         <w:lastRenderedPageBreak/>
-        <w:t>Character Input/Output (CIO)</w:t>
-      </w:r>
-      <w:bookmarkEnd w:id="11"/>
+        <w:t xml:space="preserve">Character </w:t>
+      </w:r>
+      <w:proofErr w:type="spellStart"/>
+      <w:r>
+        <w:t>Input/Output</w:t>
+      </w:r>
+      <w:proofErr w:type="spellEnd"/>
+      <w:r>
+        <w:t xml:space="preserve"> (CIO)</w:t>
+      </w:r>
+      <w:bookmarkEnd w:id="12"/>
     </w:p>
     <w:p>
       <w:r>
@@ -3096,8 +3400,13 @@
               <w:keepNext/>
               <w:keepLines/>
             </w:pPr>
-            <w:r>
-              <w:t>PropIO VGA</w:t>
+            <w:proofErr w:type="spellStart"/>
+            <w:r>
+              <w:t>PropIO</w:t>
+            </w:r>
+            <w:proofErr w:type="spellEnd"/>
+            <w:r>
+              <w:t xml:space="preserve"> VGA</w:t>
             </w:r>
           </w:p>
         </w:tc>
@@ -3138,8 +3447,13 @@
               <w:keepNext/>
               <w:keepLines/>
             </w:pPr>
-            <w:r>
-              <w:t>ParPortProp VGA</w:t>
+            <w:proofErr w:type="spellStart"/>
+            <w:r>
+              <w:t>ParPortProp</w:t>
+            </w:r>
+            <w:proofErr w:type="spellEnd"/>
+            <w:r>
+              <w:t xml:space="preserve"> VGA</w:t>
             </w:r>
           </w:p>
         </w:tc>
@@ -3682,7 +3996,15 @@
         <w:pStyle w:val="Heading4"/>
       </w:pPr>
       <w:r>
-        <w:t>Character Config – CIOCFG ($04)</w:t>
+        <w:t xml:space="preserve">Character </w:t>
+      </w:r>
+      <w:proofErr w:type="spellStart"/>
+      <w:r>
+        <w:t>Config</w:t>
+      </w:r>
+      <w:proofErr w:type="spellEnd"/>
+      <w:r>
+        <w:t xml:space="preserve"> – CIOCFG ($04)</w:t>
       </w:r>
     </w:p>
     <w:tbl>
@@ -3825,12 +4147,20 @@
       <w:pPr>
         <w:pStyle w:val="Heading2"/>
       </w:pPr>
-      <w:bookmarkStart w:id="12" w:name="_Toc340760384"/>
+      <w:bookmarkStart w:id="13" w:name="_Toc351401695"/>
       <w:r>
         <w:lastRenderedPageBreak/>
-        <w:t>Disk Input/Output (DIO)</w:t>
-      </w:r>
-      <w:bookmarkEnd w:id="12"/>
+        <w:t xml:space="preserve">Disk </w:t>
+      </w:r>
+      <w:proofErr w:type="spellStart"/>
+      <w:r>
+        <w:t>Input/Output</w:t>
+      </w:r>
+      <w:proofErr w:type="spellEnd"/>
+      <w:r>
+        <w:t xml:space="preserve"> (DIO)</w:t>
+      </w:r>
+      <w:bookmarkEnd w:id="13"/>
     </w:p>
     <w:p>
       <w:r>
@@ -4219,8 +4549,13 @@
             <w:pPr>
               <w:pStyle w:val="CellTextNoSpacing"/>
             </w:pPr>
-            <w:r>
-              <w:t>PropIO SD Card</w:t>
+            <w:proofErr w:type="spellStart"/>
+            <w:r>
+              <w:t>PropIO</w:t>
+            </w:r>
+            <w:proofErr w:type="spellEnd"/>
+            <w:r>
+              <w:t xml:space="preserve"> SD Card</w:t>
             </w:r>
           </w:p>
         </w:tc>
@@ -4260,8 +4595,13 @@
             <w:pPr>
               <w:pStyle w:val="CellTextNoSpacing"/>
             </w:pPr>
-            <w:r>
-              <w:t>ParPortProp SD Card</w:t>
+            <w:proofErr w:type="spellStart"/>
+            <w:r>
+              <w:t>ParPortProp</w:t>
+            </w:r>
+            <w:proofErr w:type="spellEnd"/>
+            <w:r>
+              <w:t xml:space="preserve"> SD Card</w:t>
             </w:r>
           </w:p>
         </w:tc>
@@ -5483,12 +5823,12 @@
       <w:pPr>
         <w:pStyle w:val="Heading2"/>
       </w:pPr>
-      <w:bookmarkStart w:id="13" w:name="_Toc340760385"/>
+      <w:bookmarkStart w:id="14" w:name="_Toc351401696"/>
       <w:r>
         <w:lastRenderedPageBreak/>
         <w:t>Real Time Clock (RTC)</w:t>
       </w:r>
-      <w:bookmarkEnd w:id="13"/>
+      <w:bookmarkEnd w:id="14"/>
     </w:p>
     <w:p>
       <w:r>
@@ -5711,10 +6051,18 @@
         <w:pStyle w:val="Heading4"/>
       </w:pPr>
       <w:r>
-        <w:t>RTC Get Time – RTCGETTIM</w:t>
-      </w:r>
-      <w:r>
-        <w:t>($</w:t>
+        <w:t xml:space="preserve">RTC Get Time – </w:t>
+      </w:r>
+      <w:proofErr w:type="gramStart"/>
+      <w:r>
+        <w:t>RTCGETTIM</w:t>
+      </w:r>
+      <w:r>
+        <w:t>(</w:t>
+      </w:r>
+      <w:proofErr w:type="gramEnd"/>
+      <w:r>
+        <w:t>$</w:t>
       </w:r>
       <w:r>
         <w:t>2</w:t>
@@ -5834,10 +6182,18 @@
         <w:pStyle w:val="Heading4"/>
       </w:pPr>
       <w:r>
-        <w:t>RTC Set Time – RTCSETTIM</w:t>
-      </w:r>
-      <w:r>
-        <w:t>($</w:t>
+        <w:t xml:space="preserve">RTC Set Time – </w:t>
+      </w:r>
+      <w:proofErr w:type="gramStart"/>
+      <w:r>
+        <w:t>RTCSETTIM</w:t>
+      </w:r>
+      <w:r>
+        <w:t>(</w:t>
+      </w:r>
+      <w:proofErr w:type="gramEnd"/>
+      <w:r>
+        <w:t>$</w:t>
       </w:r>
       <w:r>
         <w:t>2</w:t>
@@ -5949,10 +6305,18 @@
         <w:pStyle w:val="Heading4"/>
       </w:pPr>
       <w:r>
-        <w:t>RTC Get NVRAM Byte – RTCGETBYT</w:t>
-      </w:r>
-      <w:r>
-        <w:t>($</w:t>
+        <w:t xml:space="preserve">RTC Get NVRAM Byte – </w:t>
+      </w:r>
+      <w:proofErr w:type="gramStart"/>
+      <w:r>
+        <w:t>RTCGETBYT</w:t>
+      </w:r>
+      <w:r>
+        <w:t>(</w:t>
+      </w:r>
+      <w:proofErr w:type="gramEnd"/>
+      <w:r>
+        <w:t>$</w:t>
       </w:r>
       <w:r>
         <w:t>2</w:t>
@@ -6080,10 +6444,18 @@
         <w:pStyle w:val="Heading4"/>
       </w:pPr>
       <w:r>
-        <w:t>RTC Set NVRAM Byte – RTCSETBYT</w:t>
-      </w:r>
-      <w:r>
-        <w:t>($</w:t>
+        <w:t xml:space="preserve">RTC Set NVRAM Byte – </w:t>
+      </w:r>
+      <w:proofErr w:type="gramStart"/>
+      <w:r>
+        <w:t>RTCSETBYT</w:t>
+      </w:r>
+      <w:r>
+        <w:t>(</w:t>
+      </w:r>
+      <w:proofErr w:type="gramEnd"/>
+      <w:r>
+        <w:t>$</w:t>
       </w:r>
       <w:r>
         <w:t>2</w:t>
@@ -6212,10 +6584,18 @@
       </w:pPr>
       <w:r>
         <w:lastRenderedPageBreak/>
-        <w:t>RTC Get NVRAM Block – RTCGETBLK</w:t>
-      </w:r>
-      <w:r>
-        <w:t>($</w:t>
+        <w:t xml:space="preserve">RTC Get NVRAM Block – </w:t>
+      </w:r>
+      <w:proofErr w:type="gramStart"/>
+      <w:r>
+        <w:t>RTCGETBLK</w:t>
+      </w:r>
+      <w:r>
+        <w:t>(</w:t>
+      </w:r>
+      <w:proofErr w:type="gramEnd"/>
+      <w:r>
+        <w:t>$</w:t>
       </w:r>
       <w:r>
         <w:t>2</w:t>
@@ -6335,10 +6715,18 @@
         <w:pStyle w:val="Heading4"/>
       </w:pPr>
       <w:r>
-        <w:t>RTC Set NVRAM Block – RTCSETBLK</w:t>
-      </w:r>
-      <w:r>
-        <w:t>($</w:t>
+        <w:t xml:space="preserve">RTC Set NVRAM Block – </w:t>
+      </w:r>
+      <w:proofErr w:type="gramStart"/>
+      <w:r>
+        <w:t>RTCSETBLK</w:t>
+      </w:r>
+      <w:r>
+        <w:t>(</w:t>
+      </w:r>
+      <w:proofErr w:type="gramEnd"/>
+      <w:r>
+        <w:t>$</w:t>
       </w:r>
       <w:r>
         <w:t>2</w:t>
@@ -6483,12 +6871,12 @@
       <w:pPr>
         <w:pStyle w:val="Heading2"/>
       </w:pPr>
-      <w:bookmarkStart w:id="14" w:name="_Toc340760386"/>
+      <w:bookmarkStart w:id="15" w:name="_Toc351401697"/>
       <w:r>
         <w:lastRenderedPageBreak/>
         <w:t>Emulation (EMU)</w:t>
       </w:r>
-      <w:bookmarkEnd w:id="14"/>
+      <w:bookmarkEnd w:id="15"/>
     </w:p>
     <w:p>
       <w:r>
@@ -7114,10 +7502,18 @@
               <w:t xml:space="preserve"> device/unit to be </w:t>
             </w:r>
             <w:r>
-              <w:t>targeted for emulation.</w:t>
-            </w:r>
-            <w:r>
-              <w:t xml:space="preserve">.  Register C is set to the </w:t>
+              <w:t>targeted for emulation</w:t>
+            </w:r>
+            <w:proofErr w:type="gramStart"/>
+            <w:r>
+              <w:t>.</w:t>
+            </w:r>
+            <w:r>
+              <w:t>.</w:t>
+            </w:r>
+            <w:proofErr w:type="gramEnd"/>
+            <w:r>
+              <w:t xml:space="preserve">  Register C is set to the </w:t>
             </w:r>
             <w:r>
               <w:t>VDA</w:t>
@@ -7306,7 +7702,7 @@
       <w:pPr>
         <w:pStyle w:val="Heading2"/>
       </w:pPr>
-      <w:bookmarkStart w:id="15" w:name="_Toc340760387"/>
+      <w:bookmarkStart w:id="16" w:name="_Toc351401698"/>
       <w:r>
         <w:t>Video Display Adapter</w:t>
       </w:r>
@@ -7319,7 +7715,7 @@
       <w:r>
         <w:t>)</w:t>
       </w:r>
-      <w:bookmarkEnd w:id="15"/>
+      <w:bookmarkEnd w:id="16"/>
     </w:p>
     <w:p>
       <w:r>
@@ -9801,9 +10197,930 @@
     <w:p/>
     <w:p>
       <w:pPr>
+        <w:keepNext/>
+      </w:pPr>
+      <w:r>
+        <w:t>The following codes are returned by a keyboard read to signify non-</w:t>
+      </w:r>
+      <w:r>
+        <w:t>ASCII</w:t>
+      </w:r>
+      <w:r>
+        <w:t xml:space="preserve"> keystrokes:</w:t>
+      </w:r>
+    </w:p>
+    <w:tbl>
+      <w:tblPr>
+        <w:tblStyle w:val="TableGrid"/>
+        <w:tblW w:w="7938" w:type="dxa"/>
+        <w:tblLook w:val="04A0" w:firstRow="1" w:lastRow="0" w:firstColumn="1" w:lastColumn="0" w:noHBand="0" w:noVBand="1"/>
+      </w:tblPr>
+      <w:tblGrid>
+        <w:gridCol w:w="768"/>
+        <w:gridCol w:w="2928"/>
+        <w:gridCol w:w="848"/>
+        <w:gridCol w:w="3394"/>
+      </w:tblGrid>
+      <w:tr>
+        <w:tc>
+          <w:tcPr>
+            <w:tcW w:w="768" w:type="dxa"/>
+          </w:tcPr>
+          <w:p>
+            <w:pPr>
+              <w:pStyle w:val="CellTextNoSpacing"/>
+              <w:rPr>
+                <w:b/>
+              </w:rPr>
+            </w:pPr>
+            <w:r>
+              <w:rPr>
+                <w:b/>
+              </w:rPr>
+              <w:t>Value</w:t>
+            </w:r>
+          </w:p>
+        </w:tc>
+        <w:tc>
+          <w:tcPr>
+            <w:tcW w:w="2928" w:type="dxa"/>
+          </w:tcPr>
+          <w:p>
+            <w:pPr>
+              <w:pStyle w:val="CellTextNoSpacing"/>
+              <w:rPr>
+                <w:b/>
+              </w:rPr>
+            </w:pPr>
+            <w:r>
+              <w:rPr>
+                <w:b/>
+              </w:rPr>
+              <w:t>Keystroke</w:t>
+            </w:r>
+          </w:p>
+        </w:tc>
+        <w:tc>
+          <w:tcPr>
+            <w:tcW w:w="848" w:type="dxa"/>
+          </w:tcPr>
+          <w:p>
+            <w:pPr>
+              <w:pStyle w:val="CellTextNoSpacing"/>
+              <w:rPr>
+                <w:b/>
+              </w:rPr>
+            </w:pPr>
+            <w:r>
+              <w:rPr>
+                <w:b/>
+              </w:rPr>
+              <w:t>Value</w:t>
+            </w:r>
+          </w:p>
+        </w:tc>
+        <w:tc>
+          <w:tcPr>
+            <w:tcW w:w="3394" w:type="dxa"/>
+          </w:tcPr>
+          <w:p>
+            <w:pPr>
+              <w:pStyle w:val="CellTextNoSpacing"/>
+              <w:rPr>
+                <w:b/>
+              </w:rPr>
+            </w:pPr>
+            <w:r>
+              <w:rPr>
+                <w:b/>
+              </w:rPr>
+              <w:t>Keystroke</w:t>
+            </w:r>
+          </w:p>
+        </w:tc>
+      </w:tr>
+      <w:tr>
+        <w:tc>
+          <w:tcPr>
+            <w:tcW w:w="768" w:type="dxa"/>
+          </w:tcPr>
+          <w:p>
+            <w:pPr>
+              <w:pStyle w:val="CellTextNoSpacing"/>
+            </w:pPr>
+            <w:r>
+              <w:t>E0</w:t>
+            </w:r>
+          </w:p>
+        </w:tc>
+        <w:tc>
+          <w:tcPr>
+            <w:tcW w:w="2928" w:type="dxa"/>
+          </w:tcPr>
+          <w:p>
+            <w:r>
+              <w:t>F1</w:t>
+            </w:r>
+          </w:p>
+        </w:tc>
+        <w:tc>
+          <w:tcPr>
+            <w:tcW w:w="848" w:type="dxa"/>
+          </w:tcPr>
+          <w:p>
+            <w:pPr>
+              <w:pStyle w:val="CellTextNoSpacing"/>
+            </w:pPr>
+            <w:r>
+              <w:t>F0</w:t>
+            </w:r>
+          </w:p>
+        </w:tc>
+        <w:tc>
+          <w:tcPr>
+            <w:tcW w:w="3394" w:type="dxa"/>
+          </w:tcPr>
+          <w:p>
+            <w:r>
+              <w:t>Insert</w:t>
+            </w:r>
+          </w:p>
+        </w:tc>
+      </w:tr>
+      <w:tr>
+        <w:tc>
+          <w:tcPr>
+            <w:tcW w:w="768" w:type="dxa"/>
+          </w:tcPr>
+          <w:p>
+            <w:pPr>
+              <w:pStyle w:val="CellTextNoSpacing"/>
+            </w:pPr>
+            <w:r>
+              <w:t>E1</w:t>
+            </w:r>
+          </w:p>
+        </w:tc>
+        <w:tc>
+          <w:tcPr>
+            <w:tcW w:w="2928" w:type="dxa"/>
+          </w:tcPr>
+          <w:p>
+            <w:r>
+              <w:t>F2</w:t>
+            </w:r>
+          </w:p>
+        </w:tc>
+        <w:tc>
+          <w:tcPr>
+            <w:tcW w:w="848" w:type="dxa"/>
+          </w:tcPr>
+          <w:p>
+            <w:pPr>
+              <w:pStyle w:val="CellTextNoSpacing"/>
+            </w:pPr>
+            <w:r>
+              <w:t>F1</w:t>
+            </w:r>
+          </w:p>
+        </w:tc>
+        <w:tc>
+          <w:tcPr>
+            <w:tcW w:w="3394" w:type="dxa"/>
+          </w:tcPr>
+          <w:p>
+            <w:r>
+              <w:t>Delete</w:t>
+            </w:r>
+          </w:p>
+        </w:tc>
+      </w:tr>
+      <w:tr>
+        <w:tc>
+          <w:tcPr>
+            <w:tcW w:w="768" w:type="dxa"/>
+          </w:tcPr>
+          <w:p>
+            <w:pPr>
+              <w:pStyle w:val="CellTextNoSpacing"/>
+            </w:pPr>
+            <w:r>
+              <w:t>E2</w:t>
+            </w:r>
+          </w:p>
+        </w:tc>
+        <w:tc>
+          <w:tcPr>
+            <w:tcW w:w="2928" w:type="dxa"/>
+          </w:tcPr>
+          <w:p>
+            <w:r>
+              <w:t>F3</w:t>
+            </w:r>
+          </w:p>
+        </w:tc>
+        <w:tc>
+          <w:tcPr>
+            <w:tcW w:w="848" w:type="dxa"/>
+          </w:tcPr>
+          <w:p>
+            <w:pPr>
+              <w:pStyle w:val="CellTextNoSpacing"/>
+            </w:pPr>
+            <w:r>
+              <w:t>F2</w:t>
+            </w:r>
+          </w:p>
+        </w:tc>
+        <w:tc>
+          <w:tcPr>
+            <w:tcW w:w="3394" w:type="dxa"/>
+          </w:tcPr>
+          <w:p>
+            <w:r>
+              <w:t>Home</w:t>
+            </w:r>
+          </w:p>
+        </w:tc>
+      </w:tr>
+      <w:tr>
+        <w:tc>
+          <w:tcPr>
+            <w:tcW w:w="768" w:type="dxa"/>
+          </w:tcPr>
+          <w:p>
+            <w:pPr>
+              <w:pStyle w:val="CellTextNoSpacing"/>
+            </w:pPr>
+            <w:r>
+              <w:t>E3</w:t>
+            </w:r>
+          </w:p>
+        </w:tc>
+        <w:tc>
+          <w:tcPr>
+            <w:tcW w:w="2928" w:type="dxa"/>
+          </w:tcPr>
+          <w:p>
+            <w:r>
+              <w:t>F4</w:t>
+            </w:r>
+          </w:p>
+        </w:tc>
+        <w:tc>
+          <w:tcPr>
+            <w:tcW w:w="848" w:type="dxa"/>
+          </w:tcPr>
+          <w:p>
+            <w:pPr>
+              <w:pStyle w:val="CellTextNoSpacing"/>
+            </w:pPr>
+            <w:r>
+              <w:t>F3</w:t>
+            </w:r>
+          </w:p>
+        </w:tc>
+        <w:tc>
+          <w:tcPr>
+            <w:tcW w:w="3394" w:type="dxa"/>
+          </w:tcPr>
+          <w:p>
+            <w:r>
+              <w:t>End</w:t>
+            </w:r>
+          </w:p>
+        </w:tc>
+      </w:tr>
+      <w:tr>
+        <w:tc>
+          <w:tcPr>
+            <w:tcW w:w="768" w:type="dxa"/>
+          </w:tcPr>
+          <w:p>
+            <w:pPr>
+              <w:pStyle w:val="CellTextNoSpacing"/>
+            </w:pPr>
+            <w:r>
+              <w:t>E4</w:t>
+            </w:r>
+          </w:p>
+        </w:tc>
+        <w:tc>
+          <w:tcPr>
+            <w:tcW w:w="2928" w:type="dxa"/>
+          </w:tcPr>
+          <w:p>
+            <w:r>
+              <w:t>F5</w:t>
+            </w:r>
+          </w:p>
+        </w:tc>
+        <w:tc>
+          <w:tcPr>
+            <w:tcW w:w="848" w:type="dxa"/>
+          </w:tcPr>
+          <w:p>
+            <w:pPr>
+              <w:pStyle w:val="CellTextNoSpacing"/>
+            </w:pPr>
+            <w:r>
+              <w:t>F4</w:t>
+            </w:r>
+          </w:p>
+        </w:tc>
+        <w:tc>
+          <w:tcPr>
+            <w:tcW w:w="3394" w:type="dxa"/>
+          </w:tcPr>
+          <w:p>
+            <w:proofErr w:type="spellStart"/>
+            <w:r>
+              <w:t>PageUp</w:t>
+            </w:r>
+            <w:proofErr w:type="spellEnd"/>
+          </w:p>
+        </w:tc>
+      </w:tr>
+      <w:tr>
+        <w:tc>
+          <w:tcPr>
+            <w:tcW w:w="768" w:type="dxa"/>
+          </w:tcPr>
+          <w:p>
+            <w:pPr>
+              <w:pStyle w:val="CellTextNoSpacing"/>
+            </w:pPr>
+            <w:r>
+              <w:t>E5</w:t>
+            </w:r>
+          </w:p>
+        </w:tc>
+        <w:tc>
+          <w:tcPr>
+            <w:tcW w:w="2928" w:type="dxa"/>
+          </w:tcPr>
+          <w:p>
+            <w:pPr>
+              <w:pStyle w:val="CellTextNoSpacing"/>
+            </w:pPr>
+            <w:r>
+              <w:t>F6</w:t>
+            </w:r>
+          </w:p>
+        </w:tc>
+        <w:tc>
+          <w:tcPr>
+            <w:tcW w:w="848" w:type="dxa"/>
+          </w:tcPr>
+          <w:p>
+            <w:pPr>
+              <w:pStyle w:val="CellTextNoSpacing"/>
+            </w:pPr>
+            <w:r>
+              <w:t>F5</w:t>
+            </w:r>
+          </w:p>
+        </w:tc>
+        <w:tc>
+          <w:tcPr>
+            <w:tcW w:w="3394" w:type="dxa"/>
+          </w:tcPr>
+          <w:p>
+            <w:pPr>
+              <w:pStyle w:val="CellTextNoSpacing"/>
+            </w:pPr>
+            <w:proofErr w:type="spellStart"/>
+            <w:r>
+              <w:t>PadeDown</w:t>
+            </w:r>
+            <w:proofErr w:type="spellEnd"/>
+          </w:p>
+        </w:tc>
+      </w:tr>
+      <w:tr>
+        <w:tc>
+          <w:tcPr>
+            <w:tcW w:w="768" w:type="dxa"/>
+          </w:tcPr>
+          <w:p>
+            <w:pPr>
+              <w:pStyle w:val="CellTextNoSpacing"/>
+            </w:pPr>
+            <w:r>
+              <w:t>E6</w:t>
+            </w:r>
+          </w:p>
+        </w:tc>
+        <w:tc>
+          <w:tcPr>
+            <w:tcW w:w="2928" w:type="dxa"/>
+          </w:tcPr>
+          <w:p>
+            <w:pPr>
+              <w:pStyle w:val="CellTextNoSpacing"/>
+            </w:pPr>
+            <w:r>
+              <w:t>F7</w:t>
+            </w:r>
+          </w:p>
+        </w:tc>
+        <w:tc>
+          <w:tcPr>
+            <w:tcW w:w="848" w:type="dxa"/>
+          </w:tcPr>
+          <w:p>
+            <w:pPr>
+              <w:pStyle w:val="CellTextNoSpacing"/>
+            </w:pPr>
+            <w:r>
+              <w:t>F6</w:t>
+            </w:r>
+          </w:p>
+        </w:tc>
+        <w:tc>
+          <w:tcPr>
+            <w:tcW w:w="3394" w:type="dxa"/>
+          </w:tcPr>
+          <w:p>
+            <w:pPr>
+              <w:pStyle w:val="CellTextNoSpacing"/>
+            </w:pPr>
+            <w:proofErr w:type="spellStart"/>
+            <w:r>
+              <w:t>UpArrow</w:t>
+            </w:r>
+            <w:proofErr w:type="spellEnd"/>
+          </w:p>
+        </w:tc>
+      </w:tr>
+      <w:tr>
+        <w:tc>
+          <w:tcPr>
+            <w:tcW w:w="768" w:type="dxa"/>
+          </w:tcPr>
+          <w:p>
+            <w:pPr>
+              <w:pStyle w:val="CellTextNoSpacing"/>
+            </w:pPr>
+            <w:r>
+              <w:t>E7</w:t>
+            </w:r>
+          </w:p>
+        </w:tc>
+        <w:tc>
+          <w:tcPr>
+            <w:tcW w:w="2928" w:type="dxa"/>
+          </w:tcPr>
+          <w:p>
+            <w:pPr>
+              <w:pStyle w:val="CellTextNoSpacing"/>
+            </w:pPr>
+            <w:r>
+              <w:t>F8</w:t>
+            </w:r>
+          </w:p>
+        </w:tc>
+        <w:tc>
+          <w:tcPr>
+            <w:tcW w:w="848" w:type="dxa"/>
+          </w:tcPr>
+          <w:p>
+            <w:pPr>
+              <w:pStyle w:val="CellTextNoSpacing"/>
+            </w:pPr>
+            <w:r>
+              <w:t>F7</w:t>
+            </w:r>
+          </w:p>
+        </w:tc>
+        <w:tc>
+          <w:tcPr>
+            <w:tcW w:w="3394" w:type="dxa"/>
+          </w:tcPr>
+          <w:p>
+            <w:pPr>
+              <w:pStyle w:val="CellTextNoSpacing"/>
+            </w:pPr>
+            <w:proofErr w:type="spellStart"/>
+            <w:r>
+              <w:t>DownArrow</w:t>
+            </w:r>
+            <w:proofErr w:type="spellEnd"/>
+          </w:p>
+        </w:tc>
+      </w:tr>
+      <w:tr>
+        <w:tc>
+          <w:tcPr>
+            <w:tcW w:w="768" w:type="dxa"/>
+          </w:tcPr>
+          <w:p>
+            <w:pPr>
+              <w:pStyle w:val="CellTextNoSpacing"/>
+            </w:pPr>
+            <w:r>
+              <w:t>E8</w:t>
+            </w:r>
+          </w:p>
+        </w:tc>
+        <w:tc>
+          <w:tcPr>
+            <w:tcW w:w="2928" w:type="dxa"/>
+          </w:tcPr>
+          <w:p>
+            <w:pPr>
+              <w:pStyle w:val="CellTextNoSpacing"/>
+            </w:pPr>
+            <w:r>
+              <w:t>F9</w:t>
+            </w:r>
+          </w:p>
+        </w:tc>
+        <w:tc>
+          <w:tcPr>
+            <w:tcW w:w="848" w:type="dxa"/>
+          </w:tcPr>
+          <w:p>
+            <w:pPr>
+              <w:pStyle w:val="CellTextNoSpacing"/>
+            </w:pPr>
+            <w:r>
+              <w:t>F8</w:t>
+            </w:r>
+          </w:p>
+        </w:tc>
+        <w:tc>
+          <w:tcPr>
+            <w:tcW w:w="3394" w:type="dxa"/>
+          </w:tcPr>
+          <w:p>
+            <w:pPr>
+              <w:pStyle w:val="CellTextNoSpacing"/>
+            </w:pPr>
+            <w:proofErr w:type="spellStart"/>
+            <w:r>
+              <w:t>LeftArrow</w:t>
+            </w:r>
+            <w:proofErr w:type="spellEnd"/>
+          </w:p>
+        </w:tc>
+      </w:tr>
+      <w:tr>
+        <w:tc>
+          <w:tcPr>
+            <w:tcW w:w="768" w:type="dxa"/>
+          </w:tcPr>
+          <w:p>
+            <w:pPr>
+              <w:pStyle w:val="CellTextNoSpacing"/>
+            </w:pPr>
+            <w:r>
+              <w:t>E9</w:t>
+            </w:r>
+          </w:p>
+        </w:tc>
+        <w:tc>
+          <w:tcPr>
+            <w:tcW w:w="2928" w:type="dxa"/>
+          </w:tcPr>
+          <w:p>
+            <w:r>
+              <w:t>F10</w:t>
+            </w:r>
+          </w:p>
+        </w:tc>
+        <w:tc>
+          <w:tcPr>
+            <w:tcW w:w="848" w:type="dxa"/>
+          </w:tcPr>
+          <w:p>
+            <w:pPr>
+              <w:pStyle w:val="CellTextNoSpacing"/>
+            </w:pPr>
+            <w:r>
+              <w:t>F9</w:t>
+            </w:r>
+          </w:p>
+        </w:tc>
+        <w:tc>
+          <w:tcPr>
+            <w:tcW w:w="3394" w:type="dxa"/>
+          </w:tcPr>
+          <w:p>
+            <w:proofErr w:type="spellStart"/>
+            <w:r>
+              <w:t>RightArrow</w:t>
+            </w:r>
+            <w:proofErr w:type="spellEnd"/>
+          </w:p>
+        </w:tc>
+      </w:tr>
+      <w:tr>
+        <w:tc>
+          <w:tcPr>
+            <w:tcW w:w="768" w:type="dxa"/>
+          </w:tcPr>
+          <w:p>
+            <w:pPr>
+              <w:pStyle w:val="CellTextNoSpacing"/>
+            </w:pPr>
+            <w:r>
+              <w:t>EA</w:t>
+            </w:r>
+          </w:p>
+        </w:tc>
+        <w:tc>
+          <w:tcPr>
+            <w:tcW w:w="2928" w:type="dxa"/>
+          </w:tcPr>
+          <w:p>
+            <w:r>
+              <w:t>F11</w:t>
+            </w:r>
+          </w:p>
+        </w:tc>
+        <w:tc>
+          <w:tcPr>
+            <w:tcW w:w="848" w:type="dxa"/>
+          </w:tcPr>
+          <w:p>
+            <w:pPr>
+              <w:pStyle w:val="CellTextNoSpacing"/>
+            </w:pPr>
+            <w:r>
+              <w:t>FA</w:t>
+            </w:r>
+          </w:p>
+        </w:tc>
+        <w:tc>
+          <w:tcPr>
+            <w:tcW w:w="3394" w:type="dxa"/>
+          </w:tcPr>
+          <w:p>
+            <w:r>
+              <w:t>Power</w:t>
+            </w:r>
+          </w:p>
+        </w:tc>
+      </w:tr>
+      <w:tr>
+        <w:tc>
+          <w:tcPr>
+            <w:tcW w:w="768" w:type="dxa"/>
+          </w:tcPr>
+          <w:p>
+            <w:pPr>
+              <w:pStyle w:val="CellTextNoSpacing"/>
+            </w:pPr>
+            <w:r>
+              <w:t>EB</w:t>
+            </w:r>
+          </w:p>
+        </w:tc>
+        <w:tc>
+          <w:tcPr>
+            <w:tcW w:w="2928" w:type="dxa"/>
+          </w:tcPr>
+          <w:p>
+            <w:r>
+              <w:t>F12</w:t>
+            </w:r>
+          </w:p>
+        </w:tc>
+        <w:tc>
+          <w:tcPr>
+            <w:tcW w:w="848" w:type="dxa"/>
+          </w:tcPr>
+          <w:p>
+            <w:pPr>
+              <w:pStyle w:val="CellTextNoSpacing"/>
+            </w:pPr>
+            <w:r>
+              <w:t>FB</w:t>
+            </w:r>
+          </w:p>
+        </w:tc>
+        <w:tc>
+          <w:tcPr>
+            <w:tcW w:w="3394" w:type="dxa"/>
+          </w:tcPr>
+          <w:p>
+            <w:r>
+              <w:t>Sleep</w:t>
+            </w:r>
+          </w:p>
+        </w:tc>
+      </w:tr>
+      <w:tr>
+        <w:tc>
+          <w:tcPr>
+            <w:tcW w:w="768" w:type="dxa"/>
+          </w:tcPr>
+          <w:p>
+            <w:pPr>
+              <w:pStyle w:val="CellTextNoSpacing"/>
+            </w:pPr>
+            <w:r>
+              <w:t>EC</w:t>
+            </w:r>
+          </w:p>
+        </w:tc>
+        <w:tc>
+          <w:tcPr>
+            <w:tcW w:w="2928" w:type="dxa"/>
+          </w:tcPr>
+          <w:p>
+            <w:proofErr w:type="spellStart"/>
+            <w:r>
+              <w:t>SysReq</w:t>
+            </w:r>
+            <w:proofErr w:type="spellEnd"/>
+          </w:p>
+        </w:tc>
+        <w:tc>
+          <w:tcPr>
+            <w:tcW w:w="848" w:type="dxa"/>
+          </w:tcPr>
+          <w:p>
+            <w:pPr>
+              <w:pStyle w:val="CellTextNoSpacing"/>
+            </w:pPr>
+            <w:r>
+              <w:t>FC</w:t>
+            </w:r>
+          </w:p>
+        </w:tc>
+        <w:tc>
+          <w:tcPr>
+            <w:tcW w:w="3394" w:type="dxa"/>
+          </w:tcPr>
+          <w:p>
+            <w:r>
+              <w:t>Wake</w:t>
+            </w:r>
+          </w:p>
+        </w:tc>
+      </w:tr>
+      <w:tr>
+        <w:tc>
+          <w:tcPr>
+            <w:tcW w:w="768" w:type="dxa"/>
+          </w:tcPr>
+          <w:p>
+            <w:pPr>
+              <w:pStyle w:val="CellTextNoSpacing"/>
+            </w:pPr>
+            <w:r>
+              <w:t>ED</w:t>
+            </w:r>
+          </w:p>
+        </w:tc>
+        <w:tc>
+          <w:tcPr>
+            <w:tcW w:w="2928" w:type="dxa"/>
+          </w:tcPr>
+          <w:p>
+            <w:proofErr w:type="spellStart"/>
+            <w:r>
+              <w:t>PrintScreen</w:t>
+            </w:r>
+            <w:proofErr w:type="spellEnd"/>
+          </w:p>
+        </w:tc>
+        <w:tc>
+          <w:tcPr>
+            <w:tcW w:w="848" w:type="dxa"/>
+          </w:tcPr>
+          <w:p>
+            <w:pPr>
+              <w:pStyle w:val="CellTextNoSpacing"/>
+            </w:pPr>
+            <w:r>
+              <w:t>FD</w:t>
+            </w:r>
+          </w:p>
+        </w:tc>
+        <w:tc>
+          <w:tcPr>
+            <w:tcW w:w="3394" w:type="dxa"/>
+          </w:tcPr>
+          <w:p>
+            <w:r>
+              <w:t>Break</w:t>
+            </w:r>
+          </w:p>
+        </w:tc>
+      </w:tr>
+      <w:tr>
+        <w:tc>
+          <w:tcPr>
+            <w:tcW w:w="768" w:type="dxa"/>
+          </w:tcPr>
+          <w:p>
+            <w:pPr>
+              <w:pStyle w:val="CellTextNoSpacing"/>
+            </w:pPr>
+            <w:r>
+              <w:t>EE</w:t>
+            </w:r>
+          </w:p>
+        </w:tc>
+        <w:tc>
+          <w:tcPr>
+            <w:tcW w:w="2928" w:type="dxa"/>
+          </w:tcPr>
+          <w:p>
+            <w:pPr>
+              <w:pStyle w:val="CellTextNoSpacing"/>
+            </w:pPr>
+            <w:r>
+              <w:t>Pause</w:t>
+            </w:r>
+          </w:p>
+        </w:tc>
+        <w:tc>
+          <w:tcPr>
+            <w:tcW w:w="848" w:type="dxa"/>
+          </w:tcPr>
+          <w:p>
+            <w:pPr>
+              <w:pStyle w:val="CellTextNoSpacing"/>
+            </w:pPr>
+            <w:r>
+              <w:t>FE</w:t>
+            </w:r>
+          </w:p>
+        </w:tc>
+        <w:tc>
+          <w:tcPr>
+            <w:tcW w:w="3394" w:type="dxa"/>
+          </w:tcPr>
+          <w:p>
+            <w:pPr>
+              <w:pStyle w:val="CellTextNoSpacing"/>
+            </w:pPr>
+          </w:p>
+        </w:tc>
+      </w:tr>
+      <w:tr>
+        <w:tc>
+          <w:tcPr>
+            <w:tcW w:w="768" w:type="dxa"/>
+          </w:tcPr>
+          <w:p>
+            <w:pPr>
+              <w:pStyle w:val="CellTextNoSpacing"/>
+            </w:pPr>
+            <w:r>
+              <w:t>EF</w:t>
+            </w:r>
+          </w:p>
+        </w:tc>
+        <w:tc>
+          <w:tcPr>
+            <w:tcW w:w="2928" w:type="dxa"/>
+          </w:tcPr>
+          <w:p>
+            <w:pPr>
+              <w:pStyle w:val="CellTextNoSpacing"/>
+            </w:pPr>
+            <w:r>
+              <w:t>App</w:t>
+            </w:r>
+          </w:p>
+        </w:tc>
+        <w:tc>
+          <w:tcPr>
+            <w:tcW w:w="848" w:type="dxa"/>
+          </w:tcPr>
+          <w:p>
+            <w:pPr>
+              <w:pStyle w:val="CellTextNoSpacing"/>
+            </w:pPr>
+            <w:r>
+              <w:t>FF</w:t>
+            </w:r>
+          </w:p>
+        </w:tc>
+        <w:tc>
+          <w:tcPr>
+            <w:tcW w:w="3394" w:type="dxa"/>
+          </w:tcPr>
+          <w:p>
+            <w:pPr>
+              <w:pStyle w:val="CellTextNoSpacing"/>
+            </w:pPr>
+          </w:p>
+        </w:tc>
+      </w:tr>
+    </w:tbl>
+    <w:p/>
+    <w:p>
+      <w:pPr>
         <w:pStyle w:val="Heading4"/>
       </w:pPr>
       <w:r>
+        <w:lastRenderedPageBreak/>
         <w:t>Video Display Adapter</w:t>
       </w:r>
       <w:r>
@@ -10246,7 +11563,6 @@
         <w:pStyle w:val="Heading4"/>
       </w:pPr>
       <w:r>
-        <w:lastRenderedPageBreak/>
         <w:t>Video Display Adapter Reset –VDA</w:t>
       </w:r>
       <w:r>
@@ -10370,6 +11686,7 @@
         <w:pStyle w:val="Heading4"/>
       </w:pPr>
       <w:r>
+        <w:lastRenderedPageBreak/>
         <w:t>Video Display Adapter Set Cursor Style –VDASCS ($4</w:t>
       </w:r>
       <w:r>
@@ -10672,7 +11989,15 @@
               <w:pStyle w:val="CellText"/>
             </w:pPr>
             <w:r>
-              <w:t>Reposition the cursor to the specified row and column.  Specifying a row/column that exceeds the boundaries of the display results in undefined behavior.  Cursor coordinates are 0 based (0,0 is the upper left corner of the display).</w:t>
+              <w:t>Reposition the cursor to the specified row and column.  Specifying a row/column that exceeds the boundaries of the display results in undefined behavior.  Cursor coordinates are 0 based (0</w:t>
+            </w:r>
+            <w:proofErr w:type="gramStart"/>
+            <w:r>
+              <w:t>,0</w:t>
+            </w:r>
+            <w:proofErr w:type="gramEnd"/>
+            <w:r>
+              <w:t xml:space="preserve"> is the upper left corner of the display).</w:t>
             </w:r>
           </w:p>
           <w:p>
@@ -11197,28 +12522,7 @@
         <w:pStyle w:val="Heading4"/>
       </w:pPr>
       <w:r>
-        <w:t xml:space="preserve">Video Display Adapter </w:t>
-      </w:r>
-      <w:r>
-        <w:t>Fill –</w:t>
-      </w:r>
-      <w:r>
-        <w:t>VDA</w:t>
-      </w:r>
-      <w:r>
-        <w:t>FIL</w:t>
-      </w:r>
-      <w:r>
-        <w:t xml:space="preserve"> (</w:t>
-      </w:r>
-      <w:r>
-        <w:t>$4</w:t>
-      </w:r>
-      <w:r>
-        <w:t>8</w:t>
-      </w:r>
-      <w:r>
-        <w:t>)</w:t>
+        <w:t>Video Display Adapter Fill –VDAFIL ($48)</w:t>
       </w:r>
     </w:p>
     <w:tbl>
@@ -11259,16 +12563,7 @@
               <w:br/>
             </w:r>
             <w:r>
-              <w:t>B=</w:t>
-            </w:r>
-            <w:r>
-              <w:t>$4</w:t>
-            </w:r>
-            <w:r>
-              <w:t>8</w:t>
-            </w:r>
-            <w:r>
-              <w:t xml:space="preserve"> (function)</w:t>
+              <w:t>B=$48 (function)</w:t>
             </w:r>
           </w:p>
           <w:p>
@@ -11339,13 +12634,7 @@
               <w:pStyle w:val="CellText"/>
             </w:pPr>
             <w:r>
-              <w:t>Write the character specified in E to the display the number of times specified in HL.  Characters are written star</w:t>
-            </w:r>
-            <w:r>
-              <w:t>t</w:t>
-            </w:r>
-            <w:r>
-              <w:t xml:space="preserve">ing at the current cursor position and the cursor is advanced by the number of characters written.  If the end of the line is encountered, the characters will continue to be written starting at the next line as needed.  The display will </w:t>
+              <w:t xml:space="preserve">Write the character specified in E to the display the number of times specified in HL.  Characters are written starting at the current cursor position and the cursor is advanced by the number of characters written.  If the end of the line is encountered, the characters will continue to be written starting at the next line as needed.  The display will </w:t>
             </w:r>
             <w:r>
               <w:rPr>
@@ -11374,28 +12663,8 @@
         <w:pStyle w:val="Heading4"/>
       </w:pPr>
       <w:r>
-        <w:t xml:space="preserve">Video Display Adapter </w:t>
-      </w:r>
-      <w:r>
-        <w:t>Scroll –</w:t>
-      </w:r>
-      <w:r>
-        <w:t>VDA</w:t>
-      </w:r>
-      <w:r>
-        <w:t>SCR</w:t>
-      </w:r>
-      <w:r>
-        <w:t xml:space="preserve"> (</w:t>
-      </w:r>
-      <w:r>
-        <w:t>$4</w:t>
-      </w:r>
-      <w:r>
-        <w:t>9</w:t>
-      </w:r>
-      <w:r>
-        <w:t>)</w:t>
+        <w:lastRenderedPageBreak/>
+        <w:t>Video Display Adapter Copy –VDACPY ($49)</w:t>
       </w:r>
     </w:p>
     <w:tbl>
@@ -11436,16 +12705,7 @@
               <w:br/>
             </w:r>
             <w:r>
-              <w:t>B=</w:t>
-            </w:r>
-            <w:r>
-              <w:t>$4</w:t>
-            </w:r>
-            <w:r>
-              <w:t>9</w:t>
-            </w:r>
-            <w:r>
-              <w:t xml:space="preserve"> (function)</w:t>
+              <w:t>B=$48 (function)</w:t>
             </w:r>
           </w:p>
           <w:p>
@@ -11461,7 +12721,29 @@
               <w:pStyle w:val="CellTextNoSpacing"/>
             </w:pPr>
             <w:r>
-              <w:t>E=Scroll distance (# lines)</w:t>
+              <w:t>D=Source Row</w:t>
+            </w:r>
+          </w:p>
+          <w:p>
+            <w:pPr>
+              <w:pStyle w:val="CellTextNoSpacing"/>
+            </w:pPr>
+            <w:r>
+              <w:t xml:space="preserve">E=Source </w:t>
+            </w:r>
+            <w:r>
+              <w:t>Column</w:t>
+            </w:r>
+          </w:p>
+          <w:p>
+            <w:pPr>
+              <w:pStyle w:val="CellTextNoSpacing"/>
+            </w:pPr>
+            <w:r>
+              <w:t>L=Count</w:t>
+            </w:r>
+            <w:r>
+              <w:t xml:space="preserve"> (max 255)</w:t>
             </w:r>
           </w:p>
         </w:tc>
@@ -11508,21 +12790,40 @@
               <w:pStyle w:val="CellText"/>
             </w:pPr>
             <w:r>
-              <w:t>Scroll the video display by the number of lines specified in E.  If E contains a negative number, then reverse scroll should be performed</w:t>
-            </w:r>
-            <w:r>
-              <w:t>.</w:t>
-            </w:r>
-          </w:p>
-          <w:p>
-            <w:pPr>
-              <w:keepLines/>
-              <w:rPr>
-                <w:sz w:val="20"/>
-                <w:u w:val="single"/>
-              </w:rPr>
-            </w:pPr>
-          </w:p>
+              <w:t xml:space="preserve">Copy count </w:t>
+            </w:r>
+            <w:r>
+              <w:t xml:space="preserve">(L) </w:t>
+            </w:r>
+            <w:r>
+              <w:t xml:space="preserve">bytes from the source </w:t>
+            </w:r>
+            <w:r>
+              <w:t xml:space="preserve">row/column </w:t>
+            </w:r>
+            <w:r>
+              <w:t xml:space="preserve">(DE) to current cursor position.  The source index position is expressed as a linear index from the upper left position (not row/column).  The cursor position is not updated.  The maximum count is 255.  Copying to/from overlapping areas </w:t>
+            </w:r>
+            <w:r>
+              <w:t xml:space="preserve">is not supported and </w:t>
+            </w:r>
+            <w:r>
+              <w:t>will have an undefined behavior.</w:t>
+            </w:r>
+            <w:r>
+              <w:t xml:space="preserve">  The display will </w:t>
+            </w:r>
+            <w:r>
+              <w:rPr>
+                <w:b/>
+              </w:rPr>
+              <w:t>not</w:t>
+            </w:r>
+            <w:r>
+              <w:t xml:space="preserve"> scroll if the end of the screen is exceeded.  Copying beyond the active screen buffer area is not supported and results in undefined behavior.</w:t>
+            </w:r>
+          </w:p>
+          <w:p/>
         </w:tc>
       </w:tr>
     </w:tbl>
@@ -11531,26 +12832,25 @@
         <w:pStyle w:val="Heading4"/>
       </w:pPr>
       <w:r>
-        <w:lastRenderedPageBreak/>
         <w:t xml:space="preserve">Video Display Adapter </w:t>
       </w:r>
       <w:r>
-        <w:t>Keyboard Status –</w:t>
+        <w:t>Scroll –</w:t>
       </w:r>
       <w:r>
         <w:t>VDA</w:t>
       </w:r>
       <w:r>
-        <w:t>KST</w:t>
+        <w:t>SCR</w:t>
       </w:r>
       <w:r>
         <w:t xml:space="preserve"> (</w:t>
       </w:r>
       <w:r>
-        <w:t>$</w:t>
-      </w:r>
-      <w:r>
-        <w:t>4A</w:t>
+        <w:t>$4</w:t>
+      </w:r>
+      <w:r>
+        <w:t>A</w:t>
       </w:r>
       <w:r>
         <w:t>)</w:t>
@@ -11597,10 +12897,10 @@
               <w:t>B=</w:t>
             </w:r>
             <w:r>
-              <w:t>$</w:t>
-            </w:r>
-            <w:r>
-              <w:t>4A</w:t>
+              <w:t>$4</w:t>
+            </w:r>
+            <w:r>
+              <w:t>9</w:t>
             </w:r>
             <w:r>
               <w:t xml:space="preserve"> (function)</w:t>
@@ -11612,6 +12912,14 @@
             </w:pPr>
             <w:r>
               <w:t>C=Device/Unit</w:t>
+            </w:r>
+          </w:p>
+          <w:p>
+            <w:pPr>
+              <w:pStyle w:val="CellTextNoSpacing"/>
+            </w:pPr>
+            <w:r>
+              <w:t>E=Scroll distance (# lines)</w:t>
             </w:r>
           </w:p>
         </w:tc>
@@ -11639,7 +12947,7 @@
               <w:br/>
             </w:r>
             <w:r>
-              <w:t>A=Status: # key codes in keyboard buffer</w:t>
+              <w:t>A=Status: 0=Success, otherwise failure</w:t>
             </w:r>
           </w:p>
         </w:tc>
@@ -11658,7 +12966,7 @@
               <w:pStyle w:val="CellText"/>
             </w:pPr>
             <w:r>
-              <w:t>Return a count of the number of key codes in the keyboard buffer.  If it is not possible to determine the actual number in the buffer, it is acceptable to return 1 to indicate there are key codes available to read and 0 if there are none available</w:t>
+              <w:t>Scroll the video display by the number of lines specified in E.  If E contains a negative number, then reverse scroll should be performed</w:t>
             </w:r>
             <w:r>
               <w:t>.</w:t>
@@ -11684,16 +12992,13 @@
         <w:t xml:space="preserve">Video Display Adapter </w:t>
       </w:r>
       <w:r>
-        <w:t>Keyboard Flush</w:t>
-      </w:r>
-      <w:r>
-        <w:t xml:space="preserve"> –</w:t>
+        <w:t>Keyboard Status –</w:t>
       </w:r>
       <w:r>
         <w:t>VDA</w:t>
       </w:r>
       <w:r>
-        <w:t>KFL</w:t>
+        <w:t>KST</w:t>
       </w:r>
       <w:r>
         <w:t xml:space="preserve"> (</w:t>
@@ -11702,7 +13007,10 @@
         <w:t>$</w:t>
       </w:r>
       <w:r>
-        <w:t>4B</w:t>
+        <w:t>4</w:t>
+      </w:r>
+      <w:r>
+        <w:t>B</w:t>
       </w:r>
       <w:r>
         <w:t>)</w:t>
@@ -11752,7 +13060,7 @@
               <w:t>$</w:t>
             </w:r>
             <w:r>
-              <w:t>4B</w:t>
+              <w:t>4A</w:t>
             </w:r>
             <w:r>
               <w:t xml:space="preserve"> (function)</w:t>
@@ -11791,7 +13099,7 @@
               <w:br/>
             </w:r>
             <w:r>
-              <w:t>A=Status: 0=Success, otherwise failure</w:t>
+              <w:t>A=Status: # key codes in keyboard buffer</w:t>
             </w:r>
           </w:p>
         </w:tc>
@@ -11810,7 +13118,10 @@
               <w:pStyle w:val="CellText"/>
             </w:pPr>
             <w:r>
-              <w:t>If a keyboard buffer is in use, it should be purged and all contents discarded.</w:t>
+              <w:t>Return a count of the number of key codes in the keyboard buffer.  If it is not possible to determine the actual number in the buffer, it is acceptable to return 1 to indicate there are key codes available to read and 0 if there are none available</w:t>
+            </w:r>
+            <w:r>
+              <w:t>.</w:t>
             </w:r>
           </w:p>
           <w:p>
@@ -11833,7 +13144,7 @@
         <w:t xml:space="preserve">Video Display Adapter </w:t>
       </w:r>
       <w:r>
-        <w:t>Keyboard Read</w:t>
+        <w:t>Keyboard Flush</w:t>
       </w:r>
       <w:r>
         <w:t xml:space="preserve"> –</w:t>
@@ -11842,13 +13153,16 @@
         <w:t>VDA</w:t>
       </w:r>
       <w:r>
-        <w:t>KRD</w:t>
+        <w:t>KFL</w:t>
       </w:r>
       <w:r>
         <w:t xml:space="preserve"> (</w:t>
       </w:r>
       <w:r>
-        <w:t>$4</w:t>
+        <w:t>$</w:t>
+      </w:r>
+      <w:r>
+        <w:t>4</w:t>
       </w:r>
       <w:r>
         <w:t>C</w:t>
@@ -11901,7 +13215,7 @@
               <w:t>$</w:t>
             </w:r>
             <w:r>
-              <w:t>4C</w:t>
+              <w:t>4B</w:t>
             </w:r>
             <w:r>
               <w:t xml:space="preserve"> (function)</w:t>
@@ -11941,20 +13255,6 @@
             </w:r>
             <w:r>
               <w:t>A=Status: 0=Success, otherwise failure</w:t>
-            </w:r>
-          </w:p>
-          <w:p>
-            <w:pPr>
-              <w:pStyle w:val="CellTextNoSpacing"/>
-            </w:pPr>
-            <w:r>
-              <w:t xml:space="preserve">E=Key </w:t>
-            </w:r>
-            <w:r>
-              <w:t xml:space="preserve">code </w:t>
-            </w:r>
-            <w:r>
-              <w:t>read</w:t>
             </w:r>
           </w:p>
         </w:tc>
@@ -11973,6 +13273,198 @@
               <w:pStyle w:val="CellText"/>
             </w:pPr>
             <w:r>
+              <w:t>If a keyboard buffer is in use, it should be purged and all contents discarded.</w:t>
+            </w:r>
+          </w:p>
+          <w:p>
+            <w:pPr>
+              <w:keepLines/>
+              <w:rPr>
+                <w:sz w:val="20"/>
+                <w:u w:val="single"/>
+              </w:rPr>
+            </w:pPr>
+          </w:p>
+        </w:tc>
+      </w:tr>
+    </w:tbl>
+    <w:p>
+      <w:pPr>
+        <w:pStyle w:val="Heading4"/>
+      </w:pPr>
+      <w:r>
+        <w:lastRenderedPageBreak/>
+        <w:t xml:space="preserve">Video Display Adapter </w:t>
+      </w:r>
+      <w:r>
+        <w:t>Keyboard Read</w:t>
+      </w:r>
+      <w:r>
+        <w:t xml:space="preserve"> –</w:t>
+      </w:r>
+      <w:r>
+        <w:t>VDA</w:t>
+      </w:r>
+      <w:r>
+        <w:t>KRD</w:t>
+      </w:r>
+      <w:r>
+        <w:t xml:space="preserve"> (</w:t>
+      </w:r>
+      <w:r>
+        <w:t>$4</w:t>
+      </w:r>
+      <w:r>
+        <w:t>D</w:t>
+      </w:r>
+      <w:r>
+        <w:t>)</w:t>
+      </w:r>
+    </w:p>
+    <w:tbl>
+      <w:tblPr>
+        <w:tblStyle w:val="TableGrid"/>
+        <w:tblW w:w="0" w:type="auto"/>
+        <w:tblLook w:val="04A0" w:firstRow="1" w:lastRow="0" w:firstColumn="1" w:lastColumn="0" w:noHBand="0" w:noVBand="1"/>
+      </w:tblPr>
+      <w:tblGrid>
+        <w:gridCol w:w="4788"/>
+        <w:gridCol w:w="4788"/>
+      </w:tblGrid>
+      <w:tr>
+        <w:trPr>
+          <w:cantSplit/>
+        </w:trPr>
+        <w:tc>
+          <w:tcPr>
+            <w:tcW w:w="4788" w:type="dxa"/>
+          </w:tcPr>
+          <w:p>
+            <w:pPr>
+              <w:pStyle w:val="CellTextNoSpacing"/>
+            </w:pPr>
+            <w:r>
+              <w:rPr>
+                <w:sz w:val="18"/>
+                <w:szCs w:val="18"/>
+                <w:u w:val="single"/>
+              </w:rPr>
+              <w:t>Input</w:t>
+            </w:r>
+            <w:r>
+              <w:rPr>
+                <w:sz w:val="20"/>
+                <w:u w:val="single"/>
+              </w:rPr>
+              <w:br/>
+            </w:r>
+            <w:r>
+              <w:t>B=</w:t>
+            </w:r>
+            <w:r>
+              <w:t>$</w:t>
+            </w:r>
+            <w:r>
+              <w:t>4C</w:t>
+            </w:r>
+            <w:r>
+              <w:t xml:space="preserve"> (function)</w:t>
+            </w:r>
+          </w:p>
+          <w:p>
+            <w:pPr>
+              <w:pStyle w:val="CellTextNoSpacing"/>
+            </w:pPr>
+            <w:r>
+              <w:t>C=Device/Unit</w:t>
+            </w:r>
+          </w:p>
+        </w:tc>
+        <w:tc>
+          <w:tcPr>
+            <w:tcW w:w="4788" w:type="dxa"/>
+          </w:tcPr>
+          <w:p>
+            <w:pPr>
+              <w:pStyle w:val="CellTextNoSpacing"/>
+            </w:pPr>
+            <w:r>
+              <w:rPr>
+                <w:sz w:val="18"/>
+                <w:szCs w:val="18"/>
+                <w:u w:val="single"/>
+              </w:rPr>
+              <w:t>Output</w:t>
+            </w:r>
+            <w:r>
+              <w:rPr>
+                <w:sz w:val="20"/>
+                <w:u w:val="single"/>
+              </w:rPr>
+              <w:br/>
+            </w:r>
+            <w:r>
+              <w:t>A=Status: 0=Success, otherwise failure</w:t>
+            </w:r>
+          </w:p>
+          <w:p>
+            <w:pPr>
+              <w:pStyle w:val="CellTextNoSpacing"/>
+            </w:pPr>
+            <w:r>
+              <w:t>C=</w:t>
+            </w:r>
+            <w:proofErr w:type="spellStart"/>
+            <w:r>
+              <w:t>Scancode</w:t>
+            </w:r>
+            <w:proofErr w:type="spellEnd"/>
+          </w:p>
+          <w:p>
+            <w:pPr>
+              <w:pStyle w:val="CellTextNoSpacing"/>
+            </w:pPr>
+            <w:r>
+              <w:t>D=</w:t>
+            </w:r>
+            <w:proofErr w:type="spellStart"/>
+            <w:r>
+              <w:t>Keystate</w:t>
+            </w:r>
+            <w:proofErr w:type="spellEnd"/>
+          </w:p>
+          <w:p>
+            <w:pPr>
+              <w:pStyle w:val="CellTextNoSpacing"/>
+            </w:pPr>
+            <w:r>
+              <w:t>E=</w:t>
+            </w:r>
+            <w:proofErr w:type="spellStart"/>
+            <w:r>
+              <w:t>Key</w:t>
+            </w:r>
+            <w:r>
+              <w:t>code</w:t>
+            </w:r>
+            <w:proofErr w:type="spellEnd"/>
+          </w:p>
+        </w:tc>
+      </w:tr>
+      <w:tr>
+        <w:trPr>
+          <w:cantSplit/>
+        </w:trPr>
+        <w:tc>
+          <w:tcPr>
+            <w:tcW w:w="9576" w:type="dxa"/>
+            <w:gridSpan w:val="2"/>
+          </w:tcPr>
+          <w:p>
+            <w:pPr>
+              <w:pStyle w:val="CellText"/>
+            </w:pPr>
+            <w:r>
               <w:t xml:space="preserve">Read next </w:t>
             </w:r>
             <w:r>
@@ -11988,7 +13480,10 @@
               <w:t xml:space="preserve"> in the buffer.  If no </w:t>
             </w:r>
             <w:r>
-              <w:t>key codes</w:t>
+              <w:t>key</w:t>
+            </w:r>
+            <w:r>
+              <w:t xml:space="preserve"> codes</w:t>
             </w:r>
             <w:r>
               <w:t xml:space="preserve"> </w:t>
@@ -11997,11 +13492,24 @@
               <w:t>are</w:t>
             </w:r>
             <w:r>
-              <w:t xml:space="preserve"> available, wait for a keypress and return the key</w:t>
-            </w:r>
-            <w:r>
-              <w:t xml:space="preserve"> code</w:t>
-            </w:r>
+              <w:t xml:space="preserve"> available, wait for a </w:t>
+            </w:r>
+            <w:proofErr w:type="spellStart"/>
+            <w:r>
+              <w:t>keypress</w:t>
+            </w:r>
+            <w:proofErr w:type="spellEnd"/>
+            <w:r>
+              <w:t xml:space="preserve"> and return </w:t>
+            </w:r>
+            <w:r>
+              <w:t xml:space="preserve">the </w:t>
+            </w:r>
+            <w:proofErr w:type="spellStart"/>
+            <w:r>
+              <w:t>keycode</w:t>
+            </w:r>
+            <w:proofErr w:type="spellEnd"/>
             <w:r>
               <w:t>.</w:t>
             </w:r>
@@ -12011,42 +13519,138 @@
               <w:pStyle w:val="CellText"/>
             </w:pPr>
             <w:r>
-              <w:t xml:space="preserve">Note that this function returns the </w:t>
-            </w:r>
-            <w:r>
-              <w:rPr>
-                <w:b/>
-              </w:rPr>
-              <w:t>key</w:t>
-            </w:r>
-            <w:r>
-              <w:rPr>
-                <w:b/>
-              </w:rPr>
-              <w:t xml:space="preserve"> code</w:t>
-            </w:r>
-            <w:r>
-              <w:t xml:space="preserve"> that was read, not an ASCII character.  See table ??? for the key codes</w:t>
-            </w:r>
-            <w:r>
-              <w:t xml:space="preserve"> and their meanings.  Key</w:t>
-            </w:r>
-            <w:r>
-              <w:t xml:space="preserve"> code</w:t>
-            </w:r>
-            <w:r>
-              <w:t>s must be appropriately mapped for case, control, etc. before being used.</w:t>
-            </w:r>
-          </w:p>
-          <w:p>
-            <w:pPr>
-              <w:keepLines/>
-              <w:rPr>
-                <w:sz w:val="20"/>
-                <w:u w:val="single"/>
-              </w:rPr>
-            </w:pPr>
-          </w:p>
+              <w:t xml:space="preserve">The </w:t>
+            </w:r>
+            <w:proofErr w:type="spellStart"/>
+            <w:r>
+              <w:t>scancode</w:t>
+            </w:r>
+            <w:proofErr w:type="spellEnd"/>
+            <w:r>
+              <w:t xml:space="preserve"> value is the raw </w:t>
+            </w:r>
+            <w:proofErr w:type="spellStart"/>
+            <w:r>
+              <w:t>scancode</w:t>
+            </w:r>
+            <w:proofErr w:type="spellEnd"/>
+            <w:r>
+              <w:t xml:space="preserve"> from the keyboard for the </w:t>
+            </w:r>
+            <w:proofErr w:type="spellStart"/>
+            <w:r>
+              <w:t>keypress</w:t>
+            </w:r>
+            <w:proofErr w:type="spellEnd"/>
+            <w:r>
+              <w:t xml:space="preserve">.  </w:t>
+            </w:r>
+            <w:proofErr w:type="spellStart"/>
+            <w:r>
+              <w:t>Scancodes</w:t>
+            </w:r>
+            <w:proofErr w:type="spellEnd"/>
+            <w:r>
+              <w:t xml:space="preserve"> are from </w:t>
+            </w:r>
+            <w:proofErr w:type="spellStart"/>
+            <w:r>
+              <w:t>scancode</w:t>
+            </w:r>
+            <w:proofErr w:type="spellEnd"/>
+            <w:r>
+              <w:t xml:space="preserve"> set 2 standard.</w:t>
+            </w:r>
+          </w:p>
+          <w:p>
+            <w:pPr>
+              <w:pStyle w:val="CellText"/>
+            </w:pPr>
+            <w:r>
+              <w:t xml:space="preserve">The </w:t>
+            </w:r>
+            <w:proofErr w:type="spellStart"/>
+            <w:r>
+              <w:t>keystate</w:t>
+            </w:r>
+            <w:proofErr w:type="spellEnd"/>
+            <w:r>
+              <w:t xml:space="preserve"> is a bitmap representing the value of all modifier</w:t>
+            </w:r>
+            <w:r>
+              <w:t xml:space="preserve"> keys and shift state</w:t>
+            </w:r>
+            <w:r>
+              <w:t>s as they existed at the time of the keystroke.  The bitmap is defined as:</w:t>
+            </w:r>
+          </w:p>
+          <w:p>
+            <w:pPr>
+              <w:pStyle w:val="CellText"/>
+              <w:ind w:left="720"/>
+            </w:pPr>
+            <w:r>
+              <w:t xml:space="preserve">Bit 7: Set to indicate key pressed was from the </w:t>
+            </w:r>
+            <w:proofErr w:type="spellStart"/>
+            <w:r>
+              <w:t>num</w:t>
+            </w:r>
+            <w:proofErr w:type="spellEnd"/>
+            <w:r>
+              <w:t xml:space="preserve"> pad</w:t>
+            </w:r>
+            <w:r>
+              <w:br/>
+              <w:t>Bit 6: Set to indicate Caps Lock was active</w:t>
+            </w:r>
+            <w:r>
+              <w:br/>
+              <w:t xml:space="preserve">Bit 5: Set to indicate </w:t>
+            </w:r>
+            <w:proofErr w:type="spellStart"/>
+            <w:r>
+              <w:t>Num</w:t>
+            </w:r>
+            <w:proofErr w:type="spellEnd"/>
+            <w:r>
+              <w:t xml:space="preserve"> Lock was active</w:t>
+            </w:r>
+            <w:r>
+              <w:br/>
+              <w:t>Bit 4: Set to indicate Scroll Lock was active</w:t>
+            </w:r>
+            <w:r>
+              <w:br/>
+              <w:t>Bit 3: Set to indicate Windows key was held down</w:t>
+            </w:r>
+            <w:r>
+              <w:br/>
+              <w:t>Bit 2: Set to indicate Alt key was held down</w:t>
+            </w:r>
+            <w:r>
+              <w:br/>
+              <w:t>Bit 1: Set to indicate control key was held down</w:t>
+            </w:r>
+            <w:r>
+              <w:br/>
+              <w:t>Bit 0: Set to indicate Shift key was held down</w:t>
+            </w:r>
+          </w:p>
+          <w:p>
+            <w:pPr>
+              <w:pStyle w:val="CellText"/>
+            </w:pPr>
+            <w:proofErr w:type="spellStart"/>
+            <w:r>
+              <w:t>Keycodes</w:t>
+            </w:r>
+            <w:proofErr w:type="spellEnd"/>
+            <w:r>
+              <w:t xml:space="preserve"> are generally returned as appropriate ASCII values, if possible.  Special keys, like function keys, are returned as reserved codes as described at the start of this section.</w:t>
+            </w:r>
+          </w:p>
+          <w:p/>
         </w:tc>
       </w:tr>
     </w:tbl>
@@ -12074,12 +13678,12 @@
       <w:pPr>
         <w:pStyle w:val="Heading2"/>
       </w:pPr>
-      <w:bookmarkStart w:id="16" w:name="_Toc340760388"/>
+      <w:bookmarkStart w:id="17" w:name="_Toc351401699"/>
       <w:r>
         <w:lastRenderedPageBreak/>
         <w:t>System (SYS)</w:t>
       </w:r>
-      <w:bookmarkEnd w:id="16"/>
+      <w:bookmarkEnd w:id="17"/>
     </w:p>
     <w:p>
       <w:pPr>
@@ -12137,7 +13741,15 @@
             </w:r>
             <w:r>
               <w:br/>
-              <w:t>C=Config Version (not implemented)</w:t>
+              <w:t>C=</w:t>
+            </w:r>
+            <w:proofErr w:type="spellStart"/>
+            <w:r>
+              <w:t>Config</w:t>
+            </w:r>
+            <w:proofErr w:type="spellEnd"/>
+            <w:r>
+              <w:t xml:space="preserve"> Version (not implemented)</w:t>
             </w:r>
             <w:r>
               <w:br/>
@@ -12260,7 +13872,15 @@
               <w:br/>
             </w:r>
             <w:r>
-              <w:t xml:space="preserve">C=Config </w:t>
+              <w:t>C=</w:t>
+            </w:r>
+            <w:proofErr w:type="spellStart"/>
+            <w:r>
+              <w:t>Config</w:t>
+            </w:r>
+            <w:proofErr w:type="spellEnd"/>
+            <w:r>
+              <w:t xml:space="preserve"> </w:t>
             </w:r>
             <w:r>
               <w:t>Version</w:t>
@@ -12661,7 +14281,7 @@
       <w:pPr>
         <w:pStyle w:val="Heading1"/>
       </w:pPr>
-      <w:bookmarkStart w:id="17" w:name="_Toc340760389"/>
+      <w:bookmarkStart w:id="18" w:name="_Toc351401700"/>
       <w:r>
         <w:lastRenderedPageBreak/>
         <w:t>Memory Layout</w:t>
@@ -12669,7 +14289,7 @@
       <w:r>
         <w:t xml:space="preserve"> Detail</w:t>
       </w:r>
-      <w:bookmarkEnd w:id="17"/>
+      <w:bookmarkEnd w:id="18"/>
     </w:p>
     <w:p>
       <w:pPr>
@@ -12704,12 +14324,14 @@
                 <w:b/>
               </w:rPr>
             </w:pPr>
+            <w:proofErr w:type="spellStart"/>
             <w:r>
               <w:rPr>
                 <w:b/>
               </w:rPr>
               <w:t>Loc</w:t>
             </w:r>
+            <w:proofErr w:type="spellEnd"/>
           </w:p>
         </w:tc>
         <w:tc>
@@ -13276,7 +14898,15 @@
               <w:pStyle w:val="CellTextNoSpacing"/>
             </w:pPr>
             <w:r>
-              <w:t>&lt;ccp&gt;</w:t>
+              <w:t>&lt;</w:t>
+            </w:r>
+            <w:proofErr w:type="spellStart"/>
+            <w:r>
+              <w:t>ccp</w:t>
+            </w:r>
+            <w:proofErr w:type="spellEnd"/>
+            <w:r>
+              <w:t>&gt;</w:t>
             </w:r>
           </w:p>
         </w:tc>
@@ -13410,11 +15040,16 @@
               <w:pStyle w:val="CellTextNoSpacing"/>
             </w:pPr>
             <w:r>
-              <w:t>&lt;os</w:t>
+              <w:t>&lt;</w:t>
+            </w:r>
+            <w:proofErr w:type="spellStart"/>
+            <w:r>
+              <w:t>os</w:t>
             </w:r>
             <w:r>
               <w:t>bios</w:t>
             </w:r>
+            <w:proofErr w:type="spellEnd"/>
             <w:r>
               <w:t>&gt;</w:t>
             </w:r>
@@ -13482,9 +15117,11 @@
             <w:pPr>
               <w:pStyle w:val="CellTextNoSpacing"/>
             </w:pPr>
+            <w:proofErr w:type="spellStart"/>
             <w:r>
               <w:t>hbfill</w:t>
             </w:r>
+            <w:proofErr w:type="spellEnd"/>
           </w:p>
         </w:tc>
         <w:tc>
@@ -13536,12 +15173,14 @@
                 <w:b/>
               </w:rPr>
             </w:pPr>
+            <w:proofErr w:type="spellStart"/>
             <w:r>
               <w:rPr>
                 <w:b/>
               </w:rPr>
               <w:t>Loc</w:t>
             </w:r>
+            <w:proofErr w:type="spellEnd"/>
           </w:p>
         </w:tc>
         <w:tc>
@@ -14018,12 +15657,14 @@
                 <w:b/>
               </w:rPr>
             </w:pPr>
+            <w:proofErr w:type="spellStart"/>
             <w:r>
               <w:rPr>
                 <w:b/>
               </w:rPr>
               <w:t>Loc</w:t>
             </w:r>
+            <w:proofErr w:type="spellEnd"/>
           </w:p>
         </w:tc>
         <w:tc>
@@ -14514,7 +16155,15 @@
               <w:pStyle w:val="CellTextNoSpacing"/>
             </w:pPr>
             <w:r>
-              <w:t>&lt;ccp&gt;</w:t>
+              <w:t>&lt;</w:t>
+            </w:r>
+            <w:proofErr w:type="spellStart"/>
+            <w:r>
+              <w:t>ccp</w:t>
+            </w:r>
+            <w:proofErr w:type="spellEnd"/>
+            <w:r>
+              <w:t>&gt;</w:t>
             </w:r>
           </w:p>
         </w:tc>
@@ -14648,11 +16297,16 @@
               <w:pStyle w:val="CellTextNoSpacing"/>
             </w:pPr>
             <w:r>
-              <w:t>&lt;os</w:t>
+              <w:t>&lt;</w:t>
+            </w:r>
+            <w:proofErr w:type="spellStart"/>
+            <w:r>
+              <w:t>os</w:t>
             </w:r>
             <w:r>
               <w:t>bios</w:t>
             </w:r>
+            <w:proofErr w:type="spellEnd"/>
             <w:r>
               <w:t>&gt;</w:t>
             </w:r>
@@ -14718,12 +16372,14 @@
                 <w:b/>
               </w:rPr>
             </w:pPr>
+            <w:proofErr w:type="spellStart"/>
             <w:r>
               <w:rPr>
                 <w:b/>
               </w:rPr>
               <w:t>Loc</w:t>
             </w:r>
+            <w:proofErr w:type="spellEnd"/>
           </w:p>
         </w:tc>
         <w:tc>
@@ -14936,12 +16592,14 @@
                 <w:b/>
               </w:rPr>
             </w:pPr>
+            <w:proofErr w:type="spellStart"/>
             <w:r>
               <w:rPr>
                 <w:b/>
               </w:rPr>
               <w:t>Loc</w:t>
             </w:r>
+            <w:proofErr w:type="spellEnd"/>
           </w:p>
         </w:tc>
         <w:tc>
@@ -15324,12 +16982,14 @@
                 <w:b/>
               </w:rPr>
             </w:pPr>
+            <w:proofErr w:type="spellStart"/>
             <w:r>
               <w:rPr>
                 <w:b/>
               </w:rPr>
               <w:t>Loc</w:t>
             </w:r>
+            <w:proofErr w:type="spellEnd"/>
           </w:p>
         </w:tc>
         <w:tc>
@@ -15712,7 +17372,15 @@
               <w:pStyle w:val="CellTextNoSpacing"/>
             </w:pPr>
             <w:r>
-              <w:t>HBIOS Proxy (HiMem Stub)</w:t>
+              <w:t>HBIOS Proxy (</w:t>
+            </w:r>
+            <w:proofErr w:type="spellStart"/>
+            <w:r>
+              <w:t>HiMem</w:t>
+            </w:r>
+            <w:proofErr w:type="spellEnd"/>
+            <w:r>
+              <w:t xml:space="preserve"> Stub)</w:t>
             </w:r>
           </w:p>
         </w:tc>
@@ -15720,7 +17388,7 @@
     </w:tbl>
     <w:p/>
     <w:sectPr>
-      <w:footerReference w:type="default" r:id="rId12"/>
+      <w:footerReference w:type="default" r:id="rId13"/>
       <w:pgSz w:w="12240" w:h="15840"/>
       <w:pgMar w:top="1440" w:right="1440" w:bottom="1440" w:left="1440" w:header="720" w:footer="720" w:gutter="0"/>
       <w:pgNumType w:start="0"/>
@@ -15780,13 +17448,20 @@
         <w:dataBinding w:prefixMappings="xmlns:ns0='http://purl.org/dc/elements/1.1/' xmlns:ns1='http://schemas.openxmlformats.org/package/2006/metadata/core-properties' " w:xpath="/ns1:coreProperties[1]/ns0:title[1]" w:storeItemID="{6C3C8BC8-F283-45AE-878A-BAB7291924A1}"/>
         <w:text/>
       </w:sdtPr>
-      <w:sdtEndPr/>
       <w:sdtContent>
+        <w:proofErr w:type="spellStart"/>
         <w:r>
           <w:rPr>
             <w:rFonts w:eastAsiaTheme="majorEastAsia" w:cstheme="majorBidi"/>
           </w:rPr>
-          <w:t>RomWBW Architecture</w:t>
+          <w:t>RomWBW</w:t>
+        </w:r>
+        <w:proofErr w:type="spellEnd"/>
+        <w:r>
+          <w:rPr>
+            <w:rFonts w:eastAsiaTheme="majorEastAsia" w:cstheme="majorBidi"/>
+          </w:rPr>
+          <w:t xml:space="preserve"> Architecture</w:t>
         </w:r>
       </w:sdtContent>
     </w:sdt>
@@ -15822,7 +17497,7 @@
         <w:rFonts w:eastAsiaTheme="majorEastAsia" w:cstheme="majorBidi"/>
         <w:noProof/>
       </w:rPr>
-      <w:t>23</w:t>
+      <w:t>28</w:t>
     </w:r>
     <w:r>
       <w:rPr>
@@ -15949,6 +17624,119 @@
     </w:lvl>
   </w:abstractNum>
   <w:abstractNum w:abstractNumId="1">
+    <w:nsid w:val="3B711C45"/>
+    <w:multiLevelType w:val="hybridMultilevel"/>
+    <w:tmpl w:val="6968276A"/>
+    <w:lvl w:ilvl="0" w:tplc="04090001">
+      <w:start w:val="1"/>
+      <w:numFmt w:val="bullet"/>
+      <w:lvlText w:val=""/>
+      <w:lvlJc w:val="left"/>
+      <w:pPr>
+        <w:ind w:left="720" w:hanging="360"/>
+      </w:pPr>
+      <w:rPr>
+        <w:rFonts w:ascii="Symbol" w:hAnsi="Symbol" w:hint="default"/>
+      </w:rPr>
+    </w:lvl>
+    <w:lvl w:ilvl="1" w:tplc="04090003" w:tentative="1">
+      <w:start w:val="1"/>
+      <w:numFmt w:val="bullet"/>
+      <w:lvlText w:val="o"/>
+      <w:lvlJc w:val="left"/>
+      <w:pPr>
+        <w:ind w:left="1440" w:hanging="360"/>
+      </w:pPr>
+      <w:rPr>
+        <w:rFonts w:ascii="Courier New" w:hAnsi="Courier New" w:cs="Courier New" w:hint="default"/>
+      </w:rPr>
+    </w:lvl>
+    <w:lvl w:ilvl="2" w:tplc="04090005" w:tentative="1">
+      <w:start w:val="1"/>
+      <w:numFmt w:val="bullet"/>
+      <w:lvlText w:val=""/>
+      <w:lvlJc w:val="left"/>
+      <w:pPr>
+        <w:ind w:left="2160" w:hanging="360"/>
+      </w:pPr>
+      <w:rPr>
+        <w:rFonts w:ascii="Wingdings" w:hAnsi="Wingdings" w:hint="default"/>
+      </w:rPr>
+    </w:lvl>
+    <w:lvl w:ilvl="3" w:tplc="04090001" w:tentative="1">
+      <w:start w:val="1"/>
+      <w:numFmt w:val="bullet"/>
+      <w:lvlText w:val=""/>
+      <w:lvlJc w:val="left"/>
+      <w:pPr>
+        <w:ind w:left="2880" w:hanging="360"/>
+      </w:pPr>
+      <w:rPr>
+        <w:rFonts w:ascii="Symbol" w:hAnsi="Symbol" w:hint="default"/>
+      </w:rPr>
+    </w:lvl>
+    <w:lvl w:ilvl="4" w:tplc="04090003" w:tentative="1">
+      <w:start w:val="1"/>
+      <w:numFmt w:val="bullet"/>
+      <w:lvlText w:val="o"/>
+      <w:lvlJc w:val="left"/>
+      <w:pPr>
+        <w:ind w:left="3600" w:hanging="360"/>
+      </w:pPr>
+      <w:rPr>
+        <w:rFonts w:ascii="Courier New" w:hAnsi="Courier New" w:cs="Courier New" w:hint="default"/>
+      </w:rPr>
+    </w:lvl>
+    <w:lvl w:ilvl="5" w:tplc="04090005" w:tentative="1">
+      <w:start w:val="1"/>
+      <w:numFmt w:val="bullet"/>
+      <w:lvlText w:val=""/>
+      <w:lvlJc w:val="left"/>
+      <w:pPr>
+        <w:ind w:left="4320" w:hanging="360"/>
+      </w:pPr>
+      <w:rPr>
+        <w:rFonts w:ascii="Wingdings" w:hAnsi="Wingdings" w:hint="default"/>
+      </w:rPr>
+    </w:lvl>
+    <w:lvl w:ilvl="6" w:tplc="04090001" w:tentative="1">
+      <w:start w:val="1"/>
+      <w:numFmt w:val="bullet"/>
+      <w:lvlText w:val=""/>
+      <w:lvlJc w:val="left"/>
+      <w:pPr>
+        <w:ind w:left="5040" w:hanging="360"/>
+      </w:pPr>
+      <w:rPr>
+        <w:rFonts w:ascii="Symbol" w:hAnsi="Symbol" w:hint="default"/>
+      </w:rPr>
+    </w:lvl>
+    <w:lvl w:ilvl="7" w:tplc="04090003" w:tentative="1">
+      <w:start w:val="1"/>
+      <w:numFmt w:val="bullet"/>
+      <w:lvlText w:val="o"/>
+      <w:lvlJc w:val="left"/>
+      <w:pPr>
+        <w:ind w:left="5760" w:hanging="360"/>
+      </w:pPr>
+      <w:rPr>
+        <w:rFonts w:ascii="Courier New" w:hAnsi="Courier New" w:cs="Courier New" w:hint="default"/>
+      </w:rPr>
+    </w:lvl>
+    <w:lvl w:ilvl="8" w:tplc="04090005" w:tentative="1">
+      <w:start w:val="1"/>
+      <w:numFmt w:val="bullet"/>
+      <w:lvlText w:val=""/>
+      <w:lvlJc w:val="left"/>
+      <w:pPr>
+        <w:ind w:left="6480" w:hanging="360"/>
+      </w:pPr>
+      <w:rPr>
+        <w:rFonts w:ascii="Wingdings" w:hAnsi="Wingdings" w:hint="default"/>
+      </w:rPr>
+    </w:lvl>
+  </w:abstractNum>
+  <w:abstractNum w:abstractNumId="2">
     <w:nsid w:val="6C7644AE"/>
     <w:multiLevelType w:val="hybridMultilevel"/>
     <w:tmpl w:val="1226AF4A"/>
@@ -16034,7 +17822,7 @@
       </w:pPr>
     </w:lvl>
   </w:abstractNum>
-  <w:abstractNum w:abstractNumId="2">
+  <w:abstractNum w:abstractNumId="3">
     <w:nsid w:val="70301EF8"/>
     <w:multiLevelType w:val="hybridMultilevel"/>
     <w:tmpl w:val="5B60EB4E"/>
@@ -16124,13 +17912,16 @@
     </w:lvl>
   </w:abstractNum>
   <w:num w:numId="1">
-    <w:abstractNumId w:val="2"/>
+    <w:abstractNumId w:val="3"/>
   </w:num>
   <w:num w:numId="2">
-    <w:abstractNumId w:val="1"/>
+    <w:abstractNumId w:val="2"/>
   </w:num>
   <w:num w:numId="3">
     <w:abstractNumId w:val="0"/>
+  </w:num>
+  <w:num w:numId="4">
+    <w:abstractNumId w:val="1"/>
   </w:num>
 </w:numbering>
 </file>
@@ -17230,7 +19021,7 @@
 </file>
 
 <file path=customXml/itemProps1.xml><?xml version="1.0" encoding="utf-8"?>
-<ds:datastoreItem xmlns:ds="http://schemas.openxmlformats.org/officeDocument/2006/customXml" ds:itemID="{7929C2CF-9B9B-45BF-8205-146952E512F3}">
+<ds:datastoreItem xmlns:ds="http://schemas.openxmlformats.org/officeDocument/2006/customXml" ds:itemID="{4FBFD2B2-1CCB-4208-84C1-08B3958F7E59}">
   <ds:schemaRefs>
     <ds:schemaRef ds:uri="http://schemas.openxmlformats.org/officeDocument/2006/bibliography"/>
   </ds:schemaRefs>

</xml_diff>